<commit_message>
modify | add icmpv6 pkt format
</commit_message>
<xml_diff>
--- a/learn_dpvs/dpvs.docx
+++ b/learn_dpvs/dpvs.docx
@@ -2,19 +2,8 @@
 <file path=word/document.xml><?xml version="1.0" encoding="utf-8"?>
 <w:document xmlns:ve="http://schemas.openxmlformats.org/markup-compatibility/2006" xmlns:o="urn:schemas-microsoft-com:office:office" xmlns:r="http://schemas.openxmlformats.org/officeDocument/2006/relationships" xmlns:m="http://schemas.openxmlformats.org/officeDocument/2006/math" xmlns:v="urn:schemas-microsoft-com:vml" xmlns:wp="http://schemas.openxmlformats.org/drawingml/2006/wordprocessingDrawing" xmlns:w10="urn:schemas-microsoft-com:office:word" xmlns:w="http://schemas.openxmlformats.org/wordprocessingml/2006/main" xmlns:wne="http://schemas.microsoft.com/office/word/2006/wordml">
   <w:body>
-    <w:p>
-      <w:pPr>
-        <w:rPr>
-          <w:rFonts w:hint="eastAsia"/>
-        </w:rPr>
-      </w:pPr>
-    </w:p>
-    <w:p>
-      <w:pPr>
-        <w:rPr>
-          <w:rFonts w:hint="eastAsia"/>
-        </w:rPr>
-      </w:pPr>
+    <w:p/>
+    <w:p>
       <w:r>
         <w:t>https://zhidao.baidu.com/question/1373852735935436539.html</w:t>
       </w:r>
@@ -36,6 +25,15 @@
     </w:p>
     <w:p>
       <w:pPr>
+        <w:rPr>
+          <w:rFonts w:ascii="微软雅黑" w:eastAsia="微软雅黑" w:hAnsi="微软雅黑"/>
+          <w:color w:val="333333"/>
+          <w:sz w:val="14"/>
+          <w:szCs w:val="14"/>
+          <w:shd w:val="clear" w:color="auto" w:fill="FFFFFF"/>
+        </w:rPr>
+      </w:pPr>
+      <w:r>
         <w:rPr>
           <w:rFonts w:ascii="微软雅黑" w:eastAsia="微软雅黑" w:hAnsi="微软雅黑" w:hint="eastAsia"/>
           <w:color w:val="333333"/>
@@ -43,7 +41,10 @@
           <w:szCs w:val="14"/>
           <w:shd w:val="clear" w:color="auto" w:fill="FFFFFF"/>
         </w:rPr>
-      </w:pPr>
+        <w:t>红黑树放弃了追求完全平衡，追求大致平衡</w:t>
+      </w:r>
+    </w:p>
+    <w:p>
       <w:r>
         <w:rPr>
           <w:rFonts w:ascii="微软雅黑" w:eastAsia="微软雅黑" w:hAnsi="微软雅黑" w:hint="eastAsia"/>
@@ -52,24 +53,3945 @@
           <w:szCs w:val="14"/>
           <w:shd w:val="clear" w:color="auto" w:fill="FFFFFF"/>
         </w:rPr>
-        <w:t>红黑树放弃了追求完全平衡，追求大致平衡</w:t>
-      </w:r>
-    </w:p>
-    <w:p>
-      <w:pPr>
-        <w:rPr>
-          <w:rFonts w:hint="eastAsia"/>
-        </w:rPr>
-      </w:pPr>
-      <w:r>
-        <w:rPr>
-          <w:rFonts w:ascii="微软雅黑" w:eastAsia="微软雅黑" w:hAnsi="微软雅黑" w:hint="eastAsia"/>
-          <w:color w:val="333333"/>
-          <w:sz w:val="14"/>
-          <w:szCs w:val="14"/>
+        <w:t>平衡二叉树追求绝对平衡，条件比较苛刻，实现起来比较麻烦，每次插入新节点之后需要旋转的次数不能预知</w:t>
+      </w:r>
+    </w:p>
+    <w:p>
+      <w:pPr>
+        <w:rPr>
+          <w:rFonts w:hint="eastAsia"/>
+        </w:rPr>
+      </w:pPr>
+    </w:p>
+    <w:p>
+      <w:r>
+        <w:t>http://www.023wg.com/message/message/cd_feature_icmpv6_message_general.html</w:t>
+      </w:r>
+    </w:p>
+    <w:p>
+      <w:pPr>
+        <w:rPr>
+          <w:rFonts w:hint="eastAsia"/>
+        </w:rPr>
+      </w:pPr>
+      <w:r>
+        <w:t>https://blog.csdn.net/tushanpeipei/article/details/113105328</w:t>
+      </w:r>
+    </w:p>
+    <w:p>
+      <w:pPr>
+        <w:rPr>
+          <w:rFonts w:hint="eastAsia"/>
+        </w:rPr>
+      </w:pPr>
+    </w:p>
+    <w:p>
+      <w:pPr>
+        <w:pStyle w:val="1"/>
+        <w:rPr>
+          <w:rFonts w:hint="eastAsia"/>
+        </w:rPr>
+      </w:pPr>
+      <w:r>
+        <w:rPr>
+          <w:rFonts w:hint="eastAsia"/>
+        </w:rPr>
+        <w:t>ICMPV6报文详解</w:t>
+      </w:r>
+    </w:p>
+    <w:p>
+      <w:pPr>
+        <w:pStyle w:val="2"/>
+        <w:rPr>
+          <w:rFonts w:hint="eastAsia"/>
+        </w:rPr>
+      </w:pPr>
+      <w:r>
+        <w:rPr>
+          <w:rFonts w:hint="eastAsia"/>
+        </w:rPr>
+        <w:t>报文格式</w:t>
+      </w:r>
+    </w:p>
+    <w:p>
+      <w:pPr>
+        <w:rPr>
+          <w:rFonts w:hint="eastAsia"/>
+        </w:rPr>
+      </w:pPr>
+      <w:r>
+        <w:rPr>
+          <w:rFonts w:hint="eastAsia"/>
+        </w:rPr>
+        <w:t>proto=58</w:t>
+      </w:r>
+    </w:p>
+    <w:p>
+      <w:pPr>
+        <w:rPr>
+          <w:rFonts w:hint="eastAsia"/>
+        </w:rPr>
+      </w:pPr>
+      <w:r>
+        <w:rPr>
+          <w:rFonts w:hint="eastAsia"/>
+        </w:rPr>
+        <w:t>差错报文：</w:t>
+      </w:r>
+      <w:r>
+        <w:rPr>
+          <w:rFonts w:hint="eastAsia"/>
+        </w:rPr>
+        <w:t>icmpv6 type=0~127</w:t>
+      </w:r>
+    </w:p>
+    <w:p>
+      <w:pPr>
+        <w:rPr>
+          <w:rFonts w:hint="eastAsia"/>
+        </w:rPr>
+      </w:pPr>
+      <w:r>
+        <w:rPr>
+          <w:rFonts w:hint="eastAsia"/>
+        </w:rPr>
+        <w:t>消息报文：</w:t>
+      </w:r>
+      <w:r>
+        <w:rPr>
+          <w:rFonts w:hint="eastAsia"/>
+        </w:rPr>
+        <w:t>icmpv6 type=128~255</w:t>
+      </w:r>
+      <w:r>
+        <w:rPr>
+          <w:rFonts w:hint="eastAsia"/>
+        </w:rPr>
+        <w:t>，实现邻接点发现，无状态地址配置（包括重复地址检测），</w:t>
+      </w:r>
+      <w:r>
+        <w:rPr>
+          <w:rFonts w:hint="eastAsia"/>
+        </w:rPr>
+        <w:t>PMTU</w:t>
+      </w:r>
+      <w:r>
+        <w:rPr>
+          <w:rFonts w:hint="eastAsia"/>
+        </w:rPr>
+        <w:t>发现等。</w:t>
+      </w:r>
+    </w:p>
+    <w:p>
+      <w:pPr>
+        <w:rPr>
+          <w:rFonts w:hint="eastAsia"/>
+        </w:rPr>
+      </w:pPr>
+      <w:r>
+        <w:rPr>
+          <w:rFonts w:hint="eastAsia"/>
+          <w:noProof/>
+        </w:rPr>
+        <w:drawing>
+          <wp:inline distT="0" distB="0" distL="0" distR="0">
+            <wp:extent cx="5274310" cy="1833968"/>
+            <wp:effectExtent l="19050" t="0" r="2540" b="0"/>
+            <wp:docPr id="1" name="图片 1"/>
+            <wp:cNvGraphicFramePr>
+              <a:graphicFrameLocks xmlns:a="http://schemas.openxmlformats.org/drawingml/2006/main" noChangeAspect="1"/>
+            </wp:cNvGraphicFramePr>
+            <a:graphic xmlns:a="http://schemas.openxmlformats.org/drawingml/2006/main">
+              <a:graphicData uri="http://schemas.openxmlformats.org/drawingml/2006/picture">
+                <pic:pic xmlns:pic="http://schemas.openxmlformats.org/drawingml/2006/picture">
+                  <pic:nvPicPr>
+                    <pic:cNvPr id="0" name="Picture 1"/>
+                    <pic:cNvPicPr>
+                      <a:picLocks noChangeAspect="1" noChangeArrowheads="1"/>
+                    </pic:cNvPicPr>
+                  </pic:nvPicPr>
+                  <pic:blipFill>
+                    <a:blip r:embed="rId7" cstate="print"/>
+                    <a:srcRect/>
+                    <a:stretch>
+                      <a:fillRect/>
+                    </a:stretch>
+                  </pic:blipFill>
+                  <pic:spPr bwMode="auto">
+                    <a:xfrm>
+                      <a:off x="0" y="0"/>
+                      <a:ext cx="5274310" cy="1833968"/>
+                    </a:xfrm>
+                    <a:prstGeom prst="rect">
+                      <a:avLst/>
+                    </a:prstGeom>
+                    <a:noFill/>
+                    <a:ln w="9525">
+                      <a:noFill/>
+                      <a:miter lim="800000"/>
+                      <a:headEnd/>
+                      <a:tailEnd/>
+                    </a:ln>
+                  </pic:spPr>
+                </pic:pic>
+              </a:graphicData>
+            </a:graphic>
+          </wp:inline>
+        </w:drawing>
+      </w:r>
+    </w:p>
+    <w:p>
+      <w:pPr>
+        <w:rPr>
+          <w:rFonts w:hint="eastAsia"/>
+        </w:rPr>
+      </w:pPr>
+    </w:p>
+    <w:p>
+      <w:pPr>
+        <w:rPr>
+          <w:rFonts w:hint="eastAsia"/>
+        </w:rPr>
+      </w:pPr>
+      <w:r>
+        <w:rPr>
+          <w:rFonts w:hint="eastAsia"/>
+          <w:noProof/>
+        </w:rPr>
+        <w:lastRenderedPageBreak/>
+        <w:drawing>
+          <wp:inline distT="0" distB="0" distL="0" distR="0">
+            <wp:extent cx="4698274" cy="6131529"/>
+            <wp:effectExtent l="19050" t="0" r="7076" b="0"/>
+            <wp:docPr id="2" name="图片 4"/>
+            <wp:cNvGraphicFramePr>
+              <a:graphicFrameLocks xmlns:a="http://schemas.openxmlformats.org/drawingml/2006/main" noChangeAspect="1"/>
+            </wp:cNvGraphicFramePr>
+            <a:graphic xmlns:a="http://schemas.openxmlformats.org/drawingml/2006/main">
+              <a:graphicData uri="http://schemas.openxmlformats.org/drawingml/2006/picture">
+                <pic:pic xmlns:pic="http://schemas.openxmlformats.org/drawingml/2006/picture">
+                  <pic:nvPicPr>
+                    <pic:cNvPr id="0" name="Picture 4"/>
+                    <pic:cNvPicPr>
+                      <a:picLocks noChangeAspect="1" noChangeArrowheads="1"/>
+                    </pic:cNvPicPr>
+                  </pic:nvPicPr>
+                  <pic:blipFill>
+                    <a:blip r:embed="rId8" cstate="print"/>
+                    <a:srcRect/>
+                    <a:stretch>
+                      <a:fillRect/>
+                    </a:stretch>
+                  </pic:blipFill>
+                  <pic:spPr bwMode="auto">
+                    <a:xfrm>
+                      <a:off x="0" y="0"/>
+                      <a:ext cx="4698482" cy="6131800"/>
+                    </a:xfrm>
+                    <a:prstGeom prst="rect">
+                      <a:avLst/>
+                    </a:prstGeom>
+                    <a:noFill/>
+                    <a:ln w="9525">
+                      <a:noFill/>
+                      <a:miter lim="800000"/>
+                      <a:headEnd/>
+                      <a:tailEnd/>
+                    </a:ln>
+                  </pic:spPr>
+                </pic:pic>
+              </a:graphicData>
+            </a:graphic>
+          </wp:inline>
+        </w:drawing>
+      </w:r>
+    </w:p>
+    <w:p>
+      <w:pPr>
+        <w:rPr>
+          <w:rFonts w:hint="eastAsia"/>
+        </w:rPr>
+      </w:pPr>
+      <w:r>
+        <w:t>ICMP6_ECHO_REQUEST</w:t>
+      </w:r>
+      <w:r>
+        <w:rPr>
+          <w:rFonts w:hint="eastAsia"/>
+        </w:rPr>
+        <w:t>: 128</w:t>
+      </w:r>
+    </w:p>
+    <w:p>
+      <w:pPr>
+        <w:rPr>
+          <w:rFonts w:hint="eastAsia"/>
+        </w:rPr>
+      </w:pPr>
+      <w:r>
+        <w:t>ICMP6_ECHO_REPLY</w:t>
+      </w:r>
+      <w:r>
+        <w:rPr>
+          <w:rFonts w:hint="eastAsia"/>
+        </w:rPr>
+        <w:t>:129</w:t>
+      </w:r>
+    </w:p>
+    <w:p>
+      <w:pPr>
+        <w:rPr>
+          <w:rFonts w:hint="eastAsia"/>
+        </w:rPr>
+      </w:pPr>
+      <w:r>
+        <w:t>ND_ROUTER_SOLICIT</w:t>
+      </w:r>
+      <w:r>
+        <w:rPr>
+          <w:rFonts w:hint="eastAsia"/>
+        </w:rPr>
+        <w:t>:  133</w:t>
+      </w:r>
+    </w:p>
+    <w:p>
+      <w:pPr>
+        <w:rPr>
+          <w:rFonts w:hint="eastAsia"/>
+        </w:rPr>
+      </w:pPr>
+      <w:r>
+        <w:t>ND_ROUTER_ADVERT</w:t>
+      </w:r>
+      <w:r>
+        <w:rPr>
+          <w:rFonts w:hint="eastAsia"/>
+        </w:rPr>
+        <w:t>: 134</w:t>
+      </w:r>
+    </w:p>
+    <w:p>
+      <w:pPr>
+        <w:rPr>
+          <w:rFonts w:hint="eastAsia"/>
+        </w:rPr>
+      </w:pPr>
+      <w:r>
+        <w:t>ND_NEIGHBOR_SOLICIT</w:t>
+      </w:r>
+      <w:r>
+        <w:rPr>
+          <w:rFonts w:hint="eastAsia"/>
+        </w:rPr>
+        <w:t xml:space="preserve">: 135, </w:t>
+      </w:r>
+      <w:r>
+        <w:rPr>
+          <w:rFonts w:hint="eastAsia"/>
+        </w:rPr>
+        <w:t>请求链路层地址或重复地址检测</w:t>
+      </w:r>
+      <w:r>
+        <w:rPr>
+          <w:rFonts w:hint="eastAsia"/>
+        </w:rPr>
+        <w:t>(DAD</w:t>
+      </w:r>
+      <w:r>
+        <w:rPr>
+          <w:rFonts w:hint="eastAsia"/>
+        </w:rPr>
+        <w:t>的</w:t>
+      </w:r>
+      <w:r>
+        <w:rPr>
+          <w:rFonts w:hint="eastAsia"/>
+        </w:rPr>
+        <w:t>sip=0,dip=mcast)</w:t>
+      </w:r>
+    </w:p>
+    <w:p>
+      <w:pPr>
+        <w:rPr>
+          <w:rFonts w:hint="eastAsia"/>
+        </w:rPr>
+      </w:pPr>
+      <w:r>
+        <w:t>ND_NEIGHBOR_ADVERT</w:t>
+      </w:r>
+      <w:r>
+        <w:rPr>
+          <w:rFonts w:hint="eastAsia"/>
+        </w:rPr>
+        <w:t>: 136</w:t>
+      </w:r>
+    </w:p>
+    <w:p>
+      <w:pPr>
+        <w:rPr>
+          <w:rFonts w:hint="eastAsia"/>
+        </w:rPr>
+      </w:pPr>
+      <w:r>
+        <w:t>ND_REDIRECT</w:t>
+      </w:r>
+      <w:r>
+        <w:rPr>
+          <w:rFonts w:hint="eastAsia"/>
+        </w:rPr>
+        <w:t>: 137</w:t>
+      </w:r>
+    </w:p>
+    <w:p>
+      <w:pPr>
+        <w:pStyle w:val="2"/>
+        <w:rPr>
+          <w:rFonts w:hint="eastAsia"/>
+        </w:rPr>
+      </w:pPr>
+      <w:r>
+        <w:rPr>
+          <w:rFonts w:hint="eastAsia"/>
+        </w:rPr>
+        <w:t>差错报文</w:t>
+      </w:r>
+    </w:p>
+    <w:p>
+      <w:pPr>
+        <w:rPr>
+          <w:rFonts w:hint="eastAsia"/>
+        </w:rPr>
+      </w:pPr>
+    </w:p>
+    <w:p>
+      <w:pPr>
+        <w:pStyle w:val="2"/>
+        <w:rPr>
+          <w:rFonts w:hint="eastAsia"/>
+        </w:rPr>
+      </w:pPr>
+      <w:r>
+        <w:rPr>
+          <w:rFonts w:hint="eastAsia"/>
+        </w:rPr>
+        <w:lastRenderedPageBreak/>
+        <w:t>消息报文</w:t>
+      </w:r>
+    </w:p>
+    <w:p>
+      <w:pPr>
+        <w:rPr>
+          <w:rFonts w:hint="eastAsia"/>
+        </w:rPr>
+      </w:pPr>
+      <w:r>
+        <w:t>ICMP6_ECHO_REQUEST</w:t>
+      </w:r>
+      <w:r>
+        <w:rPr>
+          <w:rFonts w:hint="eastAsia"/>
+        </w:rPr>
+        <w:t>: 128</w:t>
+      </w:r>
+    </w:p>
+    <w:p>
+      <w:pPr>
+        <w:rPr>
+          <w:rFonts w:hint="eastAsia"/>
+        </w:rPr>
+      </w:pPr>
+      <w:r>
+        <w:t>ICMP6_ECHO_REPLY</w:t>
+      </w:r>
+      <w:r>
+        <w:rPr>
+          <w:rFonts w:hint="eastAsia"/>
+        </w:rPr>
+        <w:t>:129</w:t>
+      </w:r>
+    </w:p>
+    <w:p>
+      <w:pPr>
+        <w:rPr>
+          <w:rFonts w:hint="eastAsia"/>
+        </w:rPr>
+      </w:pPr>
+      <w:r>
+        <w:t>ND_ROUTER_SOLICIT</w:t>
+      </w:r>
+      <w:r>
+        <w:rPr>
+          <w:rFonts w:hint="eastAsia"/>
+        </w:rPr>
+        <w:t>:  133</w:t>
+      </w:r>
+    </w:p>
+    <w:p>
+      <w:pPr>
+        <w:rPr>
+          <w:rFonts w:hint="eastAsia"/>
+        </w:rPr>
+      </w:pPr>
+      <w:r>
+        <w:t>ND_ROUTER_ADVERT</w:t>
+      </w:r>
+      <w:r>
+        <w:rPr>
+          <w:rFonts w:hint="eastAsia"/>
+        </w:rPr>
+        <w:t>: 134</w:t>
+      </w:r>
+    </w:p>
+    <w:p>
+      <w:pPr>
+        <w:rPr>
+          <w:rFonts w:hint="eastAsia"/>
+        </w:rPr>
+      </w:pPr>
+      <w:r>
+        <w:t>ND_NEIGHBOR_SOLICIT</w:t>
+      </w:r>
+      <w:r>
+        <w:rPr>
+          <w:rFonts w:hint="eastAsia"/>
+        </w:rPr>
+        <w:t xml:space="preserve">: 135, </w:t>
+      </w:r>
+      <w:r>
+        <w:rPr>
+          <w:rFonts w:hint="eastAsia"/>
+        </w:rPr>
+        <w:t>请求链路层地址或重复地址检测</w:t>
+      </w:r>
+      <w:r>
+        <w:rPr>
+          <w:rFonts w:hint="eastAsia"/>
+        </w:rPr>
+        <w:t>(DAD</w:t>
+      </w:r>
+      <w:r>
+        <w:rPr>
+          <w:rFonts w:hint="eastAsia"/>
+        </w:rPr>
+        <w:t>的</w:t>
+      </w:r>
+      <w:r>
+        <w:rPr>
+          <w:rFonts w:hint="eastAsia"/>
+        </w:rPr>
+        <w:t>sip=0,dip=mcast)</w:t>
+      </w:r>
+    </w:p>
+    <w:p>
+      <w:pPr>
+        <w:rPr>
+          <w:rFonts w:hint="eastAsia"/>
+        </w:rPr>
+      </w:pPr>
+      <w:r>
+        <w:t>ND_NEIGHBOR_ADVERT</w:t>
+      </w:r>
+      <w:r>
+        <w:rPr>
+          <w:rFonts w:hint="eastAsia"/>
+        </w:rPr>
+        <w:t>: 136</w:t>
+      </w:r>
+    </w:p>
+    <w:p>
+      <w:pPr>
+        <w:rPr>
+          <w:rFonts w:hint="eastAsia"/>
+        </w:rPr>
+      </w:pPr>
+      <w:r>
+        <w:t>ND_REDIRECT</w:t>
+      </w:r>
+      <w:r>
+        <w:rPr>
+          <w:rFonts w:hint="eastAsia"/>
+        </w:rPr>
+        <w:t>: 137</w:t>
+      </w:r>
+    </w:p>
+    <w:p>
+      <w:pPr>
+        <w:rPr>
+          <w:rFonts w:hint="eastAsia"/>
+        </w:rPr>
+      </w:pPr>
+    </w:p>
+    <w:p>
+      <w:pPr>
+        <w:rPr>
+          <w:rFonts w:hint="eastAsia"/>
+        </w:rPr>
+      </w:pPr>
+      <w:r>
+        <w:rPr>
+          <w:rFonts w:hint="eastAsia"/>
+        </w:rPr>
+        <w:t>相邻节点搜索功能定义了五种新的</w:t>
+      </w:r>
+      <w:r>
+        <w:rPr>
+          <w:rFonts w:hint="eastAsia"/>
+        </w:rPr>
+        <w:t>icmp</w:t>
+      </w:r>
+      <w:r>
+        <w:rPr>
+          <w:rFonts w:hint="eastAsia"/>
+        </w:rPr>
+        <w:t>消息，这些消息具有以下用途：</w:t>
+      </w:r>
+    </w:p>
+    <w:p>
+      <w:pPr>
+        <w:rPr>
+          <w:rFonts w:hint="eastAsia"/>
+        </w:rPr>
+      </w:pPr>
+      <w:r>
+        <w:rPr>
+          <w:rFonts w:hint="eastAsia"/>
+        </w:rPr>
+        <w:t>路由器请求（</w:t>
+      </w:r>
+      <w:r>
+        <w:rPr>
+          <w:rFonts w:hint="eastAsia"/>
+        </w:rPr>
+        <w:t>RS</w:t>
+      </w:r>
+      <w:r>
+        <w:rPr>
+          <w:rFonts w:hint="eastAsia"/>
+        </w:rPr>
+        <w:t>）</w:t>
+      </w:r>
+      <w:r>
+        <w:rPr>
+          <w:rFonts w:hint="eastAsia"/>
+        </w:rPr>
+        <w:t xml:space="preserve">: </w:t>
+      </w:r>
+      <w:r>
+        <w:rPr>
+          <w:rFonts w:hint="eastAsia"/>
+        </w:rPr>
+        <w:t>当接口变为可用状态时，主机发送</w:t>
+      </w:r>
+      <w:r>
+        <w:rPr>
+          <w:rFonts w:hint="eastAsia"/>
+        </w:rPr>
+        <w:t>RS</w:t>
+      </w:r>
+      <w:r>
+        <w:rPr>
+          <w:rFonts w:hint="eastAsia"/>
+        </w:rPr>
+        <w:t>。该请求要求路由器立即生成</w:t>
+      </w:r>
+      <w:r>
+        <w:rPr>
+          <w:rFonts w:hint="eastAsia"/>
+        </w:rPr>
+        <w:t>RA</w:t>
+      </w:r>
+      <w:r>
+        <w:rPr>
+          <w:rFonts w:hint="eastAsia"/>
+        </w:rPr>
+        <w:t>，而不是在下次预定时间生成。</w:t>
+      </w:r>
+    </w:p>
+    <w:p>
+      <w:pPr>
+        <w:rPr>
+          <w:rFonts w:hint="eastAsia"/>
+        </w:rPr>
+      </w:pPr>
+      <w:r>
+        <w:rPr>
+          <w:rFonts w:hint="eastAsia"/>
+        </w:rPr>
+        <w:t>路由器通告（</w:t>
+      </w:r>
+      <w:r>
+        <w:rPr>
+          <w:rFonts w:hint="eastAsia"/>
+        </w:rPr>
+        <w:t>RA</w:t>
+      </w:r>
+      <w:r>
+        <w:rPr>
+          <w:rFonts w:hint="eastAsia"/>
+        </w:rPr>
+        <w:t>）</w:t>
+      </w:r>
+      <w:r>
+        <w:rPr>
+          <w:rFonts w:hint="eastAsia"/>
+        </w:rPr>
+        <w:t>:router</w:t>
+      </w:r>
+      <w:r>
+        <w:rPr>
+          <w:rFonts w:hint="eastAsia"/>
+        </w:rPr>
+        <w:t>通过其存在状态，各种链路参数，和</w:t>
+      </w:r>
+      <w:r>
+        <w:rPr>
+          <w:rFonts w:hint="eastAsia"/>
+        </w:rPr>
+        <w:t>internet</w:t>
+      </w:r>
+      <w:r>
+        <w:rPr>
+          <w:rFonts w:hint="eastAsia"/>
+        </w:rPr>
+        <w:t>参数。路由器会定期或在响应</w:t>
+      </w:r>
+      <w:r>
+        <w:rPr>
+          <w:rFonts w:hint="eastAsia"/>
+        </w:rPr>
+        <w:t>RS</w:t>
+      </w:r>
+      <w:r>
+        <w:rPr>
+          <w:rFonts w:hint="eastAsia"/>
+        </w:rPr>
+        <w:t>时发出通告。</w:t>
+      </w:r>
+      <w:r>
+        <w:rPr>
+          <w:rFonts w:hint="eastAsia"/>
+        </w:rPr>
+        <w:t>RA</w:t>
+      </w:r>
+      <w:r>
+        <w:rPr>
+          <w:rFonts w:hint="eastAsia"/>
+        </w:rPr>
+        <w:t>包含用于确定是否在链路中或用于配置。</w:t>
+      </w:r>
+    </w:p>
+    <w:p>
+      <w:pPr>
+        <w:rPr>
+          <w:rFonts w:hint="eastAsia"/>
+        </w:rPr>
+      </w:pPr>
+      <w:r>
+        <w:rPr>
+          <w:rFonts w:hint="eastAsia"/>
+        </w:rPr>
+        <w:t>相邻节点请求（</w:t>
+      </w:r>
+      <w:r>
+        <w:rPr>
+          <w:rFonts w:hint="eastAsia"/>
+        </w:rPr>
+        <w:t>NS</w:t>
+      </w:r>
+      <w:r>
+        <w:rPr>
+          <w:rFonts w:hint="eastAsia"/>
+        </w:rPr>
+        <w:t>）</w:t>
+      </w:r>
+      <w:r>
+        <w:rPr>
+          <w:rFonts w:hint="eastAsia"/>
+        </w:rPr>
+        <w:t xml:space="preserve">: </w:t>
+      </w:r>
+      <w:r>
+        <w:rPr>
+          <w:rFonts w:hint="eastAsia"/>
+        </w:rPr>
+        <w:t>确定相邻节点的链路层地址，并验证相邻节点是否可以通过缓存的链路层地址进行访问。</w:t>
+      </w:r>
+      <w:r>
+        <w:rPr>
+          <w:rFonts w:hint="eastAsia"/>
+        </w:rPr>
+        <w:t>NS</w:t>
+      </w:r>
+      <w:r>
+        <w:rPr>
+          <w:rFonts w:hint="eastAsia"/>
+        </w:rPr>
+        <w:t>还可以用于</w:t>
+      </w:r>
+      <w:r>
+        <w:rPr>
+          <w:rFonts w:hint="eastAsia"/>
+        </w:rPr>
+        <w:t>DAD.</w:t>
+      </w:r>
+    </w:p>
+    <w:p>
+      <w:pPr>
+        <w:rPr>
+          <w:rFonts w:hint="eastAsia"/>
+        </w:rPr>
+      </w:pPr>
+      <w:r>
+        <w:rPr>
+          <w:rFonts w:hint="eastAsia"/>
+        </w:rPr>
+        <w:t>相邻节点通告（</w:t>
+      </w:r>
+      <w:r>
+        <w:rPr>
+          <w:rFonts w:hint="eastAsia"/>
+        </w:rPr>
+        <w:t>NA</w:t>
+      </w:r>
+      <w:r>
+        <w:rPr>
+          <w:rFonts w:hint="eastAsia"/>
+        </w:rPr>
+        <w:t>）</w:t>
+      </w:r>
+      <w:r>
+        <w:rPr>
+          <w:rFonts w:hint="eastAsia"/>
+        </w:rPr>
+        <w:t>:</w:t>
+      </w:r>
+      <w:r>
+        <w:rPr>
+          <w:rFonts w:hint="eastAsia"/>
+        </w:rPr>
+        <w:t>节点发送相邻节点通告消息以响应</w:t>
+      </w:r>
+      <w:r>
+        <w:rPr>
+          <w:rFonts w:hint="eastAsia"/>
+        </w:rPr>
+        <w:t>NS</w:t>
+      </w:r>
+      <w:r>
+        <w:rPr>
+          <w:rFonts w:hint="eastAsia"/>
+        </w:rPr>
+        <w:t>。节点还可以发送未经球球</w:t>
+      </w:r>
+    </w:p>
+    <w:p>
+      <w:pPr>
+        <w:rPr>
+          <w:rFonts w:hint="eastAsia"/>
+        </w:rPr>
+      </w:pPr>
+      <w:r>
+        <w:rPr>
+          <w:rFonts w:hint="eastAsia"/>
+        </w:rPr>
+        <w:t>重定向（</w:t>
+      </w:r>
+      <w:r>
+        <w:rPr>
+          <w:rFonts w:hint="eastAsia"/>
+        </w:rPr>
+        <w:t>redirected</w:t>
+      </w:r>
+      <w:r>
+        <w:rPr>
+          <w:rFonts w:hint="eastAsia"/>
+        </w:rPr>
+        <w:t>）</w:t>
+      </w:r>
+      <w:r>
+        <w:rPr>
+          <w:rFonts w:hint="eastAsia"/>
+        </w:rPr>
+        <w:t>:</w:t>
+      </w:r>
+      <w:r>
+        <w:rPr>
+          <w:rFonts w:hint="eastAsia"/>
+        </w:rPr>
+        <w:t>路由器使用</w:t>
+      </w:r>
+      <w:r>
+        <w:rPr>
+          <w:rFonts w:hint="eastAsia"/>
+        </w:rPr>
+        <w:t>RS</w:t>
+      </w:r>
+      <w:r>
+        <w:rPr>
+          <w:rFonts w:hint="eastAsia"/>
+        </w:rPr>
+        <w:t>来通告主机：对于目标有一个更好的第一个跃点或者该目标在同一个链路上。</w:t>
+      </w:r>
+    </w:p>
+    <w:p>
+      <w:pPr>
+        <w:pStyle w:val="3"/>
+        <w:rPr>
+          <w:rFonts w:hint="eastAsia"/>
+        </w:rPr>
+      </w:pPr>
+      <w:r>
+        <w:rPr>
+          <w:rFonts w:hint="eastAsia"/>
+        </w:rPr>
+        <w:t>echo request(128)</w:t>
+      </w:r>
+    </w:p>
+    <w:p>
+      <w:pPr>
+        <w:rPr>
+          <w:rFonts w:hint="eastAsia"/>
+        </w:rPr>
+      </w:pPr>
+      <w:r>
+        <w:rPr>
+          <w:noProof/>
+        </w:rPr>
+        <w:drawing>
+          <wp:inline distT="0" distB="0" distL="0" distR="0">
+            <wp:extent cx="5274310" cy="2129900"/>
+            <wp:effectExtent l="19050" t="0" r="2540" b="0"/>
+            <wp:docPr id="37" name="图片 37" descr="在这里插入图片描述"/>
+            <wp:cNvGraphicFramePr>
+              <a:graphicFrameLocks xmlns:a="http://schemas.openxmlformats.org/drawingml/2006/main" noChangeAspect="1"/>
+            </wp:cNvGraphicFramePr>
+            <a:graphic xmlns:a="http://schemas.openxmlformats.org/drawingml/2006/main">
+              <a:graphicData uri="http://schemas.openxmlformats.org/drawingml/2006/picture">
+                <pic:pic xmlns:pic="http://schemas.openxmlformats.org/drawingml/2006/picture">
+                  <pic:nvPicPr>
+                    <pic:cNvPr id="0" name="Picture 37" descr="在这里插入图片描述"/>
+                    <pic:cNvPicPr>
+                      <a:picLocks noChangeAspect="1" noChangeArrowheads="1"/>
+                    </pic:cNvPicPr>
+                  </pic:nvPicPr>
+                  <pic:blipFill>
+                    <a:blip r:embed="rId9" cstate="print"/>
+                    <a:srcRect/>
+                    <a:stretch>
+                      <a:fillRect/>
+                    </a:stretch>
+                  </pic:blipFill>
+                  <pic:spPr bwMode="auto">
+                    <a:xfrm>
+                      <a:off x="0" y="0"/>
+                      <a:ext cx="5274310" cy="2129900"/>
+                    </a:xfrm>
+                    <a:prstGeom prst="rect">
+                      <a:avLst/>
+                    </a:prstGeom>
+                    <a:noFill/>
+                    <a:ln w="9525">
+                      <a:noFill/>
+                      <a:miter lim="800000"/>
+                      <a:headEnd/>
+                      <a:tailEnd/>
+                    </a:ln>
+                  </pic:spPr>
+                </pic:pic>
+              </a:graphicData>
+            </a:graphic>
+          </wp:inline>
+        </w:drawing>
+      </w:r>
+    </w:p>
+    <w:p>
+      <w:pPr>
+        <w:pStyle w:val="3"/>
+        <w:rPr>
+          <w:rFonts w:hint="eastAsia"/>
+        </w:rPr>
+      </w:pPr>
+      <w:r>
+        <w:rPr>
+          <w:rFonts w:hint="eastAsia"/>
+        </w:rPr>
+        <w:lastRenderedPageBreak/>
+        <w:t>echo response(129)</w:t>
+      </w:r>
+    </w:p>
+    <w:p>
+      <w:pPr>
+        <w:rPr>
+          <w:rFonts w:hint="eastAsia"/>
+        </w:rPr>
+      </w:pPr>
+      <w:r>
+        <w:rPr>
+          <w:noProof/>
+        </w:rPr>
+        <w:drawing>
+          <wp:inline distT="0" distB="0" distL="0" distR="0">
+            <wp:extent cx="5274310" cy="2264407"/>
+            <wp:effectExtent l="19050" t="0" r="2540" b="0"/>
+            <wp:docPr id="40" name="图片 40" descr="在这里插入图片描述"/>
+            <wp:cNvGraphicFramePr>
+              <a:graphicFrameLocks xmlns:a="http://schemas.openxmlformats.org/drawingml/2006/main" noChangeAspect="1"/>
+            </wp:cNvGraphicFramePr>
+            <a:graphic xmlns:a="http://schemas.openxmlformats.org/drawingml/2006/main">
+              <a:graphicData uri="http://schemas.openxmlformats.org/drawingml/2006/picture">
+                <pic:pic xmlns:pic="http://schemas.openxmlformats.org/drawingml/2006/picture">
+                  <pic:nvPicPr>
+                    <pic:cNvPr id="0" name="Picture 40" descr="在这里插入图片描述"/>
+                    <pic:cNvPicPr>
+                      <a:picLocks noChangeAspect="1" noChangeArrowheads="1"/>
+                    </pic:cNvPicPr>
+                  </pic:nvPicPr>
+                  <pic:blipFill>
+                    <a:blip r:embed="rId10" cstate="print"/>
+                    <a:srcRect/>
+                    <a:stretch>
+                      <a:fillRect/>
+                    </a:stretch>
+                  </pic:blipFill>
+                  <pic:spPr bwMode="auto">
+                    <a:xfrm>
+                      <a:off x="0" y="0"/>
+                      <a:ext cx="5274310" cy="2264407"/>
+                    </a:xfrm>
+                    <a:prstGeom prst="rect">
+                      <a:avLst/>
+                    </a:prstGeom>
+                    <a:noFill/>
+                    <a:ln w="9525">
+                      <a:noFill/>
+                      <a:miter lim="800000"/>
+                      <a:headEnd/>
+                      <a:tailEnd/>
+                    </a:ln>
+                  </pic:spPr>
+                </pic:pic>
+              </a:graphicData>
+            </a:graphic>
+          </wp:inline>
+        </w:drawing>
+      </w:r>
+    </w:p>
+    <w:p>
+      <w:pPr>
+        <w:pStyle w:val="3"/>
+        <w:rPr>
+          <w:rFonts w:hint="eastAsia"/>
+        </w:rPr>
+      </w:pPr>
+      <w:r>
+        <w:rPr>
+          <w:rFonts w:hint="eastAsia"/>
+        </w:rPr>
+        <w:t>RS(133)</w:t>
+      </w:r>
+    </w:p>
+    <w:p>
+      <w:pPr>
+        <w:rPr>
+          <w:rFonts w:hint="eastAsia"/>
+        </w:rPr>
+      </w:pPr>
+      <w:r>
+        <w:rPr>
+          <w:rFonts w:hint="eastAsia"/>
+        </w:rPr>
+        <w:t>当主机刚刚接入网络并被配置为自动获取地址，主机需要自动获得前缀、前缀长度、默认网关等信息时，就会发送</w:t>
+      </w:r>
+      <w:r>
+        <w:rPr>
+          <w:rFonts w:hint="eastAsia"/>
+        </w:rPr>
+        <w:t>RS</w:t>
+      </w:r>
+      <w:r>
+        <w:rPr>
+          <w:rFonts w:hint="eastAsia"/>
+        </w:rPr>
+        <w:t>消息。源</w:t>
+      </w:r>
+      <w:r>
+        <w:rPr>
+          <w:rFonts w:hint="eastAsia"/>
+        </w:rPr>
+        <w:t>IP</w:t>
+      </w:r>
+      <w:r>
+        <w:rPr>
+          <w:rFonts w:hint="eastAsia"/>
+        </w:rPr>
+        <w:t>是发送接口的</w:t>
+      </w:r>
+      <w:r>
+        <w:rPr>
+          <w:rFonts w:hint="eastAsia"/>
+        </w:rPr>
+        <w:t>Link Local</w:t>
+      </w:r>
+      <w:r>
+        <w:rPr>
+          <w:rFonts w:hint="eastAsia"/>
+        </w:rPr>
+        <w:t>地址或者未指定地址，目的地址是</w:t>
+      </w:r>
+      <w:r>
+        <w:rPr>
+          <w:rFonts w:hint="eastAsia"/>
+        </w:rPr>
+        <w:t>FFO2::1</w:t>
+      </w:r>
+      <w:r>
+        <w:rPr>
+          <w:rFonts w:hint="eastAsia"/>
+        </w:rPr>
+        <w:t>或</w:t>
+      </w:r>
+      <w:r>
+        <w:rPr>
+          <w:rFonts w:hint="eastAsia"/>
+        </w:rPr>
+        <w:t>FFO2::2</w:t>
+      </w:r>
+      <w:r>
+        <w:rPr>
+          <w:rFonts w:hint="eastAsia"/>
+        </w:rPr>
+        <w:t>，路由器收到</w:t>
+      </w:r>
+      <w:r>
+        <w:rPr>
+          <w:rFonts w:hint="eastAsia"/>
+        </w:rPr>
+        <w:t>RS</w:t>
+      </w:r>
+      <w:r>
+        <w:rPr>
+          <w:rFonts w:hint="eastAsia"/>
+        </w:rPr>
+        <w:t>消息后立刻回送</w:t>
+      </w:r>
+      <w:r>
+        <w:rPr>
+          <w:rFonts w:hint="eastAsia"/>
+        </w:rPr>
+        <w:t>RA</w:t>
+      </w:r>
+      <w:r>
+        <w:rPr>
+          <w:rFonts w:hint="eastAsia"/>
+        </w:rPr>
+        <w:t>消息给主机，在</w:t>
+      </w:r>
+      <w:r>
+        <w:rPr>
+          <w:rFonts w:hint="eastAsia"/>
+        </w:rPr>
+        <w:t>RA</w:t>
+      </w:r>
+      <w:r>
+        <w:rPr>
+          <w:rFonts w:hint="eastAsia"/>
+        </w:rPr>
+        <w:t>消息中有主机想要的单播地址的前缀及前缀长度等信息。消息格式如图所示：</w:t>
+      </w:r>
+    </w:p>
+    <w:p>
+      <w:pPr>
+        <w:rPr>
+          <w:rFonts w:hint="eastAsia"/>
+        </w:rPr>
+      </w:pPr>
+    </w:p>
+    <w:p>
+      <w:pPr>
+        <w:rPr>
+          <w:rFonts w:hint="eastAsia"/>
+        </w:rPr>
+      </w:pPr>
+      <w:r>
+        <w:rPr>
+          <w:noProof/>
+        </w:rPr>
+        <w:drawing>
+          <wp:inline distT="0" distB="0" distL="0" distR="0">
+            <wp:extent cx="5274310" cy="1156232"/>
+            <wp:effectExtent l="19050" t="0" r="2540" b="0"/>
+            <wp:docPr id="34" name="图片 34" descr="在这里插入图片描述"/>
+            <wp:cNvGraphicFramePr>
+              <a:graphicFrameLocks xmlns:a="http://schemas.openxmlformats.org/drawingml/2006/main" noChangeAspect="1"/>
+            </wp:cNvGraphicFramePr>
+            <a:graphic xmlns:a="http://schemas.openxmlformats.org/drawingml/2006/main">
+              <a:graphicData uri="http://schemas.openxmlformats.org/drawingml/2006/picture">
+                <pic:pic xmlns:pic="http://schemas.openxmlformats.org/drawingml/2006/picture">
+                  <pic:nvPicPr>
+                    <pic:cNvPr id="0" name="Picture 34" descr="在这里插入图片描述"/>
+                    <pic:cNvPicPr>
+                      <a:picLocks noChangeAspect="1" noChangeArrowheads="1"/>
+                    </pic:cNvPicPr>
+                  </pic:nvPicPr>
+                  <pic:blipFill>
+                    <a:blip r:embed="rId11" cstate="print"/>
+                    <a:srcRect/>
+                    <a:stretch>
+                      <a:fillRect/>
+                    </a:stretch>
+                  </pic:blipFill>
+                  <pic:spPr bwMode="auto">
+                    <a:xfrm>
+                      <a:off x="0" y="0"/>
+                      <a:ext cx="5274310" cy="1156232"/>
+                    </a:xfrm>
+                    <a:prstGeom prst="rect">
+                      <a:avLst/>
+                    </a:prstGeom>
+                    <a:noFill/>
+                    <a:ln w="9525">
+                      <a:noFill/>
+                      <a:miter lim="800000"/>
+                      <a:headEnd/>
+                      <a:tailEnd/>
+                    </a:ln>
+                  </pic:spPr>
+                </pic:pic>
+              </a:graphicData>
+            </a:graphic>
+          </wp:inline>
+        </w:drawing>
+      </w:r>
+    </w:p>
+    <w:p>
+      <w:pPr>
+        <w:rPr>
+          <w:rFonts w:hint="eastAsia"/>
+        </w:rPr>
+      </w:pPr>
+      <w:r>
+        <w:rPr>
+          <w:rFonts w:hint="eastAsia"/>
+        </w:rPr>
+        <w:t>Type: 8bit</w:t>
+      </w:r>
+      <w:r>
+        <w:rPr>
+          <w:rFonts w:hint="eastAsia"/>
+        </w:rPr>
+        <w:t>，值为</w:t>
+      </w:r>
+      <w:r>
+        <w:rPr>
+          <w:rFonts w:hint="eastAsia"/>
+        </w:rPr>
+        <w:t>133</w:t>
+      </w:r>
+      <w:r>
+        <w:rPr>
+          <w:rFonts w:hint="eastAsia"/>
+        </w:rPr>
+        <w:t>。</w:t>
+      </w:r>
+    </w:p>
+    <w:p>
+      <w:pPr>
+        <w:rPr>
+          <w:rFonts w:hint="eastAsia"/>
+        </w:rPr>
+      </w:pPr>
+      <w:r>
+        <w:rPr>
+          <w:rFonts w:hint="eastAsia"/>
+        </w:rPr>
+        <w:t>Code: 8bit</w:t>
+      </w:r>
+      <w:r>
+        <w:rPr>
+          <w:rFonts w:hint="eastAsia"/>
+        </w:rPr>
+        <w:t>，值为</w:t>
+      </w:r>
+      <w:r>
+        <w:rPr>
+          <w:rFonts w:hint="eastAsia"/>
+        </w:rPr>
+        <w:t>0</w:t>
+      </w:r>
+      <w:r>
+        <w:rPr>
+          <w:rFonts w:hint="eastAsia"/>
+        </w:rPr>
+        <w:t>。</w:t>
+      </w:r>
+    </w:p>
+    <w:p>
+      <w:pPr>
+        <w:rPr>
+          <w:rFonts w:hint="eastAsia"/>
+        </w:rPr>
+      </w:pPr>
+      <w:r>
+        <w:rPr>
+          <w:rFonts w:hint="eastAsia"/>
+        </w:rPr>
+        <w:t>Checksum: 16bit</w:t>
+      </w:r>
+      <w:r>
+        <w:rPr>
+          <w:rFonts w:hint="eastAsia"/>
+        </w:rPr>
+        <w:t>，</w:t>
+      </w:r>
+      <w:r>
+        <w:rPr>
+          <w:rFonts w:hint="eastAsia"/>
+        </w:rPr>
+        <w:t>ICMPv6</w:t>
+      </w:r>
+      <w:r>
+        <w:rPr>
+          <w:rFonts w:hint="eastAsia"/>
+        </w:rPr>
+        <w:t>校验和，用于验证</w:t>
+      </w:r>
+      <w:r>
+        <w:rPr>
+          <w:rFonts w:hint="eastAsia"/>
+        </w:rPr>
+        <w:t>IPv6</w:t>
+      </w:r>
+      <w:r>
+        <w:rPr>
+          <w:rFonts w:hint="eastAsia"/>
+        </w:rPr>
+        <w:t>报头的完整性。</w:t>
+      </w:r>
+      <w:r>
+        <w:rPr>
+          <w:rFonts w:hint="eastAsia"/>
+        </w:rPr>
+        <w:t>Reserved: 32bit</w:t>
+      </w:r>
+      <w:r>
+        <w:rPr>
+          <w:rFonts w:hint="eastAsia"/>
+        </w:rPr>
+        <w:t>，保留为</w:t>
+      </w:r>
+      <w:r>
+        <w:rPr>
+          <w:rFonts w:hint="eastAsia"/>
+        </w:rPr>
+        <w:t>0</w:t>
+      </w:r>
+      <w:r>
+        <w:rPr>
+          <w:rFonts w:hint="eastAsia"/>
+        </w:rPr>
+        <w:t>。</w:t>
+      </w:r>
+    </w:p>
+    <w:p>
+      <w:pPr>
+        <w:rPr>
+          <w:rFonts w:hint="eastAsia"/>
+        </w:rPr>
+      </w:pPr>
+      <w:r>
+        <w:rPr>
+          <w:rFonts w:hint="eastAsia"/>
+        </w:rPr>
+        <w:t>Options:</w:t>
+      </w:r>
+      <w:r>
+        <w:rPr>
+          <w:rFonts w:hint="eastAsia"/>
+        </w:rPr>
+        <w:t>选项，目前只定义了一个，包含发送者的链路层地址，如果源地址为未扌定地址，则</w:t>
+      </w:r>
+      <w:r>
+        <w:rPr>
+          <w:rFonts w:hint="eastAsia"/>
+        </w:rPr>
+        <w:t>RS</w:t>
+      </w:r>
+      <w:r>
+        <w:rPr>
+          <w:rFonts w:hint="eastAsia"/>
+        </w:rPr>
+        <w:t>消息中不能包含此选项。</w:t>
+      </w:r>
+    </w:p>
+    <w:p>
+      <w:pPr>
+        <w:rPr>
+          <w:rFonts w:hint="eastAsia"/>
+        </w:rPr>
+      </w:pPr>
+      <w:r>
+        <w:drawing>
+          <wp:inline distT="0" distB="0" distL="0" distR="0">
+            <wp:extent cx="5274310" cy="960188"/>
+            <wp:effectExtent l="19050" t="0" r="2540" b="0"/>
+            <wp:docPr id="3" name="图片 31" descr="在这里插入图片描述"/>
+            <wp:cNvGraphicFramePr>
+              <a:graphicFrameLocks xmlns:a="http://schemas.openxmlformats.org/drawingml/2006/main" noChangeAspect="1"/>
+            </wp:cNvGraphicFramePr>
+            <a:graphic xmlns:a="http://schemas.openxmlformats.org/drawingml/2006/main">
+              <a:graphicData uri="http://schemas.openxmlformats.org/drawingml/2006/picture">
+                <pic:pic xmlns:pic="http://schemas.openxmlformats.org/drawingml/2006/picture">
+                  <pic:nvPicPr>
+                    <pic:cNvPr id="0" name="Picture 31" descr="在这里插入图片描述"/>
+                    <pic:cNvPicPr>
+                      <a:picLocks noChangeAspect="1" noChangeArrowheads="1"/>
+                    </pic:cNvPicPr>
+                  </pic:nvPicPr>
+                  <pic:blipFill>
+                    <a:blip r:embed="rId12" cstate="print"/>
+                    <a:srcRect/>
+                    <a:stretch>
+                      <a:fillRect/>
+                    </a:stretch>
+                  </pic:blipFill>
+                  <pic:spPr bwMode="auto">
+                    <a:xfrm>
+                      <a:off x="0" y="0"/>
+                      <a:ext cx="5274310" cy="960188"/>
+                    </a:xfrm>
+                    <a:prstGeom prst="rect">
+                      <a:avLst/>
+                    </a:prstGeom>
+                    <a:noFill/>
+                    <a:ln w="9525">
+                      <a:noFill/>
+                      <a:miter lim="800000"/>
+                      <a:headEnd/>
+                      <a:tailEnd/>
+                    </a:ln>
+                  </pic:spPr>
+                </pic:pic>
+              </a:graphicData>
+            </a:graphic>
+          </wp:inline>
+        </w:drawing>
+      </w:r>
+    </w:p>
+    <w:p>
+      <w:pPr>
+        <w:rPr>
+          <w:rFonts w:hint="eastAsia"/>
+        </w:rPr>
+      </w:pPr>
+    </w:p>
+    <w:p>
+      <w:pPr>
+        <w:pStyle w:val="3"/>
+        <w:rPr>
+          <w:rFonts w:hint="eastAsia"/>
+        </w:rPr>
+      </w:pPr>
+      <w:r>
+        <w:rPr>
+          <w:rFonts w:hint="eastAsia"/>
+        </w:rPr>
+        <w:lastRenderedPageBreak/>
+        <w:t>RA(134)</w:t>
+      </w:r>
+    </w:p>
+    <w:p>
+      <w:pPr>
+        <w:rPr>
+          <w:rFonts w:hint="eastAsia"/>
+        </w:rPr>
+      </w:pPr>
+      <w:r>
+        <w:rPr>
           <w:shd w:val="clear" w:color="auto" w:fill="FFFFFF"/>
         </w:rPr>
-        <w:t>平衡二叉树追求绝对平衡，条件比较苛刻，实现起来比较麻烦，每次插入新节点之后需要旋转的次数不能预知</w:t>
+        <w:t>RA</w:t>
+      </w:r>
+      <w:r>
+        <w:rPr>
+          <w:shd w:val="clear" w:color="auto" w:fill="FFFFFF"/>
+        </w:rPr>
+        <w:t>消息由路由器周期性地发送，或者在收到主机发送的</w:t>
+      </w:r>
+      <w:r>
+        <w:rPr>
+          <w:shd w:val="clear" w:color="auto" w:fill="FFFFFF"/>
+        </w:rPr>
+        <w:t>RS</w:t>
+      </w:r>
+      <w:r>
+        <w:rPr>
+          <w:shd w:val="clear" w:color="auto" w:fill="FFFFFF"/>
+        </w:rPr>
+        <w:t>消息后立刻发送，主要为主机提供编址信息以及其他配置信息。该消息的源</w:t>
+      </w:r>
+      <w:r>
+        <w:rPr>
+          <w:shd w:val="clear" w:color="auto" w:fill="FFFFFF"/>
+        </w:rPr>
+        <w:t>IP</w:t>
+      </w:r>
+      <w:r>
+        <w:rPr>
+          <w:shd w:val="clear" w:color="auto" w:fill="FFFFFF"/>
+        </w:rPr>
+        <w:t>是发出消息接口的</w:t>
+      </w:r>
+      <w:r>
+        <w:rPr>
+          <w:shd w:val="clear" w:color="auto" w:fill="FFFFFF"/>
+        </w:rPr>
+        <w:t>Link Local</w:t>
+      </w:r>
+      <w:r>
+        <w:rPr>
+          <w:shd w:val="clear" w:color="auto" w:fill="FFFFFF"/>
+        </w:rPr>
+        <w:t>地址，目的地址是</w:t>
+      </w:r>
+      <w:r>
+        <w:rPr>
+          <w:shd w:val="clear" w:color="auto" w:fill="FFFFFF"/>
+        </w:rPr>
+        <w:t>FFO2::1</w:t>
+      </w:r>
+      <w:r>
+        <w:rPr>
+          <w:shd w:val="clear" w:color="auto" w:fill="FFFFFF"/>
+        </w:rPr>
+        <w:t>或者为收到的</w:t>
+      </w:r>
+      <w:r>
+        <w:rPr>
+          <w:shd w:val="clear" w:color="auto" w:fill="FFFFFF"/>
+        </w:rPr>
+        <w:t>RS</w:t>
+      </w:r>
+      <w:r>
+        <w:rPr>
+          <w:shd w:val="clear" w:color="auto" w:fill="FFFFFF"/>
+        </w:rPr>
+        <w:t>消息中的源地址。消息格式如图所示：</w:t>
+      </w:r>
+    </w:p>
+    <w:p>
+      <w:pPr>
+        <w:rPr>
+          <w:rFonts w:hint="eastAsia"/>
+        </w:rPr>
+      </w:pPr>
+      <w:r>
+        <w:rPr>
+          <w:noProof/>
+        </w:rPr>
+        <w:drawing>
+          <wp:inline distT="0" distB="0" distL="0" distR="0">
+            <wp:extent cx="4265782" cy="3094901"/>
+            <wp:effectExtent l="19050" t="0" r="1418" b="0"/>
+            <wp:docPr id="25" name="图片 25" descr="在这里插入图片描述"/>
+            <wp:cNvGraphicFramePr>
+              <a:graphicFrameLocks xmlns:a="http://schemas.openxmlformats.org/drawingml/2006/main" noChangeAspect="1"/>
+            </wp:cNvGraphicFramePr>
+            <a:graphic xmlns:a="http://schemas.openxmlformats.org/drawingml/2006/main">
+              <a:graphicData uri="http://schemas.openxmlformats.org/drawingml/2006/picture">
+                <pic:pic xmlns:pic="http://schemas.openxmlformats.org/drawingml/2006/picture">
+                  <pic:nvPicPr>
+                    <pic:cNvPr id="0" name="Picture 25" descr="在这里插入图片描述"/>
+                    <pic:cNvPicPr>
+                      <a:picLocks noChangeAspect="1" noChangeArrowheads="1"/>
+                    </pic:cNvPicPr>
+                  </pic:nvPicPr>
+                  <pic:blipFill>
+                    <a:blip r:embed="rId13" cstate="print"/>
+                    <a:srcRect/>
+                    <a:stretch>
+                      <a:fillRect/>
+                    </a:stretch>
+                  </pic:blipFill>
+                  <pic:spPr bwMode="auto">
+                    <a:xfrm>
+                      <a:off x="0" y="0"/>
+                      <a:ext cx="4266576" cy="3095477"/>
+                    </a:xfrm>
+                    <a:prstGeom prst="rect">
+                      <a:avLst/>
+                    </a:prstGeom>
+                    <a:noFill/>
+                    <a:ln w="9525">
+                      <a:noFill/>
+                      <a:miter lim="800000"/>
+                      <a:headEnd/>
+                      <a:tailEnd/>
+                    </a:ln>
+                  </pic:spPr>
+                </pic:pic>
+              </a:graphicData>
+            </a:graphic>
+          </wp:inline>
+        </w:drawing>
+      </w:r>
+    </w:p>
+    <w:p>
+      <w:pPr>
+        <w:rPr>
+          <w:rFonts w:hint="eastAsia"/>
+        </w:rPr>
+      </w:pPr>
+      <w:r>
+        <w:rPr>
+          <w:noProof/>
+        </w:rPr>
+        <w:drawing>
+          <wp:inline distT="0" distB="0" distL="0" distR="0">
+            <wp:extent cx="5274310" cy="1735182"/>
+            <wp:effectExtent l="19050" t="0" r="2540" b="0"/>
+            <wp:docPr id="28" name="图片 28" descr="在这里插入图片描述"/>
+            <wp:cNvGraphicFramePr>
+              <a:graphicFrameLocks xmlns:a="http://schemas.openxmlformats.org/drawingml/2006/main" noChangeAspect="1"/>
+            </wp:cNvGraphicFramePr>
+            <a:graphic xmlns:a="http://schemas.openxmlformats.org/drawingml/2006/main">
+              <a:graphicData uri="http://schemas.openxmlformats.org/drawingml/2006/picture">
+                <pic:pic xmlns:pic="http://schemas.openxmlformats.org/drawingml/2006/picture">
+                  <pic:nvPicPr>
+                    <pic:cNvPr id="0" name="Picture 28" descr="在这里插入图片描述"/>
+                    <pic:cNvPicPr>
+                      <a:picLocks noChangeAspect="1" noChangeArrowheads="1"/>
+                    </pic:cNvPicPr>
+                  </pic:nvPicPr>
+                  <pic:blipFill>
+                    <a:blip r:embed="rId14" cstate="print"/>
+                    <a:srcRect/>
+                    <a:stretch>
+                      <a:fillRect/>
+                    </a:stretch>
+                  </pic:blipFill>
+                  <pic:spPr bwMode="auto">
+                    <a:xfrm>
+                      <a:off x="0" y="0"/>
+                      <a:ext cx="5274310" cy="1735182"/>
+                    </a:xfrm>
+                    <a:prstGeom prst="rect">
+                      <a:avLst/>
+                    </a:prstGeom>
+                    <a:noFill/>
+                    <a:ln w="9525">
+                      <a:noFill/>
+                      <a:miter lim="800000"/>
+                      <a:headEnd/>
+                      <a:tailEnd/>
+                    </a:ln>
+                  </pic:spPr>
+                </pic:pic>
+              </a:graphicData>
+            </a:graphic>
+          </wp:inline>
+        </w:drawing>
+      </w:r>
+    </w:p>
+    <w:p>
+      <w:pPr>
+        <w:rPr>
+          <w:rFonts w:hint="eastAsia"/>
+        </w:rPr>
+      </w:pPr>
+      <w:r>
+        <w:rPr>
+          <w:rFonts w:hint="eastAsia"/>
+        </w:rPr>
+        <w:t>Type: 8bit</w:t>
+      </w:r>
+      <w:r>
+        <w:rPr>
+          <w:rFonts w:hint="eastAsia"/>
+        </w:rPr>
+        <w:t>，值为</w:t>
+      </w:r>
+      <w:r>
+        <w:rPr>
+          <w:rFonts w:hint="eastAsia"/>
+        </w:rPr>
+        <w:t>134</w:t>
+      </w:r>
+      <w:r>
+        <w:rPr>
+          <w:rFonts w:hint="eastAsia"/>
+        </w:rPr>
+        <w:t>。</w:t>
+      </w:r>
+      <w:r>
+        <w:rPr>
+          <w:rFonts w:hint="eastAsia"/>
+        </w:rPr>
+        <w:t>Code: 8bit</w:t>
+      </w:r>
+      <w:r>
+        <w:rPr>
+          <w:rFonts w:hint="eastAsia"/>
+        </w:rPr>
+        <w:t>，值为</w:t>
+      </w:r>
+      <w:r>
+        <w:rPr>
+          <w:rFonts w:hint="eastAsia"/>
+        </w:rPr>
+        <w:t>0</w:t>
+      </w:r>
+      <w:r>
+        <w:rPr>
+          <w:rFonts w:hint="eastAsia"/>
+        </w:rPr>
+        <w:t>。</w:t>
+      </w:r>
+    </w:p>
+    <w:p>
+      <w:pPr>
+        <w:rPr>
+          <w:rFonts w:hint="eastAsia"/>
+        </w:rPr>
+      </w:pPr>
+      <w:r>
+        <w:rPr>
+          <w:rFonts w:hint="eastAsia"/>
+        </w:rPr>
+        <w:t>Checksum: 16bit</w:t>
+      </w:r>
+      <w:r>
+        <w:rPr>
+          <w:rFonts w:hint="eastAsia"/>
+        </w:rPr>
+        <w:t>，</w:t>
+      </w:r>
+      <w:r>
+        <w:rPr>
+          <w:rFonts w:hint="eastAsia"/>
+        </w:rPr>
+        <w:t>ICMPv6</w:t>
+      </w:r>
+      <w:r>
+        <w:rPr>
+          <w:rFonts w:hint="eastAsia"/>
+        </w:rPr>
+        <w:t>校验和，用于验证</w:t>
+      </w:r>
+      <w:r>
+        <w:rPr>
+          <w:rFonts w:hint="eastAsia"/>
+        </w:rPr>
+        <w:t>ICMPv6</w:t>
+      </w:r>
+      <w:r>
+        <w:rPr>
+          <w:rFonts w:hint="eastAsia"/>
+        </w:rPr>
+        <w:t>报头。</w:t>
+      </w:r>
+    </w:p>
+    <w:p>
+      <w:pPr>
+        <w:rPr>
+          <w:rFonts w:hint="eastAsia"/>
+        </w:rPr>
+      </w:pPr>
+      <w:r>
+        <w:rPr>
+          <w:rFonts w:hint="eastAsia"/>
+        </w:rPr>
+        <w:t>Cur Hop Limit: 8bit</w:t>
+      </w:r>
+      <w:r>
+        <w:rPr>
+          <w:rFonts w:hint="eastAsia"/>
+        </w:rPr>
+        <w:t>，表示主机跳数限制，路由器建议采用无状态自动配置的主机在</w:t>
+      </w:r>
+      <w:r>
+        <w:rPr>
+          <w:rFonts w:hint="eastAsia"/>
+        </w:rPr>
+        <w:t>IP</w:t>
+      </w:r>
+      <w:r>
+        <w:rPr>
+          <w:rFonts w:hint="eastAsia"/>
+        </w:rPr>
+        <w:t>包的跳数限制在该字段中的值，该值为</w:t>
+      </w:r>
+      <w:r>
+        <w:rPr>
+          <w:rFonts w:hint="eastAsia"/>
+        </w:rPr>
+        <w:t>0</w:t>
+      </w:r>
+      <w:r>
+        <w:rPr>
+          <w:rFonts w:hint="eastAsia"/>
+        </w:rPr>
+        <w:t>时表示路由器不推荐跳数限制值，由主机自己设置各自的跳数限制值。</w:t>
+      </w:r>
+    </w:p>
+    <w:p>
+      <w:pPr>
+        <w:rPr>
+          <w:rFonts w:hint="eastAsia"/>
+        </w:rPr>
+      </w:pPr>
+      <w:r>
+        <w:rPr>
+          <w:rFonts w:hint="eastAsia"/>
+        </w:rPr>
+        <w:t>M</w:t>
+      </w:r>
+      <w:r>
+        <w:rPr>
+          <w:rFonts w:hint="eastAsia"/>
+        </w:rPr>
+        <w:t>位</w:t>
+      </w:r>
+      <w:r>
+        <w:rPr>
+          <w:rFonts w:hint="eastAsia"/>
+        </w:rPr>
+        <w:t>: 1bit</w:t>
+      </w:r>
+      <w:r>
+        <w:rPr>
+          <w:rFonts w:hint="eastAsia"/>
+        </w:rPr>
+        <w:t>，管理地址配置位，该位置О表示使用无状态自动配置</w:t>
+      </w:r>
+      <w:r>
+        <w:rPr>
+          <w:rFonts w:hint="eastAsia"/>
+        </w:rPr>
+        <w:t>;</w:t>
+      </w:r>
+      <w:r>
+        <w:rPr>
+          <w:rFonts w:hint="eastAsia"/>
+        </w:rPr>
+        <w:t>置</w:t>
+      </w:r>
+      <w:r>
+        <w:rPr>
+          <w:rFonts w:hint="eastAsia"/>
+        </w:rPr>
+        <w:t>1</w:t>
+      </w:r>
+      <w:r>
+        <w:rPr>
+          <w:rFonts w:hint="eastAsia"/>
+        </w:rPr>
+        <w:t>表示告诉主机使用</w:t>
+      </w:r>
+      <w:r>
+        <w:rPr>
+          <w:rFonts w:hint="eastAsia"/>
+        </w:rPr>
+        <w:t>DHCPv6</w:t>
+      </w:r>
+      <w:r>
+        <w:rPr>
+          <w:rFonts w:hint="eastAsia"/>
+        </w:rPr>
+        <w:t>服务器来获取配置信息当置</w:t>
+      </w:r>
+      <w:r>
+        <w:rPr>
+          <w:rFonts w:hint="eastAsia"/>
+        </w:rPr>
+        <w:t>1</w:t>
+      </w:r>
+      <w:r>
+        <w:rPr>
+          <w:rFonts w:hint="eastAsia"/>
+        </w:rPr>
+        <w:t>时</w:t>
+      </w:r>
+      <w:r>
+        <w:rPr>
+          <w:rFonts w:hint="eastAsia"/>
+        </w:rPr>
+        <w:t>O</w:t>
+      </w:r>
+      <w:r>
+        <w:rPr>
+          <w:rFonts w:hint="eastAsia"/>
+        </w:rPr>
+        <w:t>位无意义，因为所有参数都可以通过</w:t>
+      </w:r>
+      <w:r>
+        <w:rPr>
+          <w:rFonts w:hint="eastAsia"/>
+        </w:rPr>
+        <w:t>DHCPv6</w:t>
+      </w:r>
+      <w:r>
+        <w:rPr>
+          <w:rFonts w:hint="eastAsia"/>
+        </w:rPr>
+        <w:t>获得。</w:t>
+      </w:r>
+    </w:p>
+    <w:p>
+      <w:pPr>
+        <w:rPr>
+          <w:rFonts w:hint="eastAsia"/>
+        </w:rPr>
+      </w:pPr>
+      <w:r>
+        <w:rPr>
+          <w:rFonts w:hint="eastAsia"/>
+        </w:rPr>
+        <w:t>О位</w:t>
+      </w:r>
+      <w:r>
+        <w:rPr>
+          <w:rFonts w:hint="eastAsia"/>
+        </w:rPr>
+        <w:t>: 1bit</w:t>
+      </w:r>
+      <w:r>
+        <w:rPr>
+          <w:rFonts w:hint="eastAsia"/>
+        </w:rPr>
+        <w:t>，表示其他配置标志位，该位置О表示</w:t>
+      </w:r>
+      <w:r>
+        <w:rPr>
+          <w:rFonts w:hint="eastAsia"/>
+        </w:rPr>
+        <w:t xml:space="preserve"> DHCPv6</w:t>
+      </w:r>
+      <w:r>
+        <w:rPr>
+          <w:rFonts w:hint="eastAsia"/>
+        </w:rPr>
+        <w:t>服务器没有其他可用信息。该位置</w:t>
+      </w:r>
+      <w:r>
+        <w:rPr>
+          <w:rFonts w:hint="eastAsia"/>
+        </w:rPr>
+        <w:t>1</w:t>
+      </w:r>
+      <w:r>
+        <w:rPr>
+          <w:rFonts w:hint="eastAsia"/>
+        </w:rPr>
+        <w:t>时，其他参数使用</w:t>
+      </w:r>
+      <w:r>
+        <w:rPr>
+          <w:rFonts w:hint="eastAsia"/>
+        </w:rPr>
+        <w:t>DHCPV6</w:t>
+      </w:r>
+      <w:r>
+        <w:rPr>
+          <w:rFonts w:hint="eastAsia"/>
+        </w:rPr>
+        <w:t>服务器获得，包括路由器生存时间、邻居可文达时间、邻居的重传时间、链路的</w:t>
+      </w:r>
+      <w:r>
+        <w:rPr>
+          <w:rFonts w:hint="eastAsia"/>
+        </w:rPr>
+        <w:t>MTU</w:t>
+      </w:r>
+      <w:r>
+        <w:rPr>
+          <w:rFonts w:hint="eastAsia"/>
+        </w:rPr>
+        <w:t>信息和</w:t>
+      </w:r>
+      <w:r>
+        <w:rPr>
+          <w:rFonts w:hint="eastAsia"/>
+        </w:rPr>
+        <w:t>DNS</w:t>
+      </w:r>
+      <w:r>
+        <w:rPr>
+          <w:rFonts w:hint="eastAsia"/>
+        </w:rPr>
+        <w:t>相关信息等。</w:t>
+      </w:r>
+    </w:p>
+    <w:p>
+      <w:pPr>
+        <w:rPr>
+          <w:rFonts w:hint="eastAsia"/>
+        </w:rPr>
+      </w:pPr>
+      <w:r>
+        <w:rPr>
+          <w:rFonts w:hint="eastAsia"/>
+        </w:rPr>
+        <w:t>Reserverd:</w:t>
+      </w:r>
+      <w:r>
+        <w:rPr>
+          <w:rFonts w:hint="eastAsia"/>
+        </w:rPr>
+        <w:t>保留字段</w:t>
+      </w:r>
+      <w:r>
+        <w:rPr>
+          <w:rFonts w:hint="eastAsia"/>
+        </w:rPr>
+        <w:t>,6bit</w:t>
+      </w:r>
+      <w:r>
+        <w:rPr>
+          <w:rFonts w:hint="eastAsia"/>
+        </w:rPr>
+        <w:t>，该字段未使用。</w:t>
+      </w:r>
+    </w:p>
+    <w:p>
+      <w:pPr>
+        <w:rPr>
+          <w:rFonts w:hint="eastAsia"/>
+        </w:rPr>
+      </w:pPr>
+      <w:r>
+        <w:rPr>
+          <w:rFonts w:hint="eastAsia"/>
+        </w:rPr>
+        <w:t>Router Lifetime: 16bit</w:t>
+      </w:r>
+      <w:r>
+        <w:rPr>
+          <w:rFonts w:hint="eastAsia"/>
+        </w:rPr>
+        <w:t>，与默认路由器关联的生存时间，以秒为单位，最大为</w:t>
+      </w:r>
+      <w:r>
+        <w:rPr>
+          <w:rFonts w:hint="eastAsia"/>
+        </w:rPr>
+        <w:t>65535</w:t>
+      </w:r>
+      <w:r>
+        <w:rPr>
+          <w:rFonts w:hint="eastAsia"/>
+        </w:rPr>
+        <w:t>华为缺省</w:t>
+      </w:r>
+      <w:r>
+        <w:rPr>
+          <w:rFonts w:hint="eastAsia"/>
+        </w:rPr>
+        <w:lastRenderedPageBreak/>
+        <w:t>情况下为</w:t>
+      </w:r>
+      <w:r>
+        <w:rPr>
+          <w:rFonts w:hint="eastAsia"/>
+        </w:rPr>
+        <w:t>1800s</w:t>
+      </w:r>
+      <w:r>
+        <w:rPr>
+          <w:rFonts w:hint="eastAsia"/>
+        </w:rPr>
+        <w:t>。该值表示主机把该路由器作为默认网关的有效时间。收到等于</w:t>
+      </w:r>
+      <w:r>
+        <w:rPr>
+          <w:rFonts w:hint="eastAsia"/>
+        </w:rPr>
+        <w:t>0</w:t>
+      </w:r>
+      <w:r>
+        <w:rPr>
+          <w:rFonts w:hint="eastAsia"/>
+        </w:rPr>
+        <w:t>的</w:t>
+      </w:r>
+      <w:r>
+        <w:rPr>
+          <w:rFonts w:hint="eastAsia"/>
+        </w:rPr>
+        <w:t>RA</w:t>
+      </w:r>
+      <w:r>
+        <w:rPr>
+          <w:rFonts w:hint="eastAsia"/>
+        </w:rPr>
+        <w:t>消息时，主机不会将通告该</w:t>
+      </w:r>
+      <w:r>
+        <w:rPr>
+          <w:rFonts w:hint="eastAsia"/>
+        </w:rPr>
+        <w:t>RA</w:t>
+      </w:r>
+      <w:r>
+        <w:rPr>
+          <w:rFonts w:hint="eastAsia"/>
+        </w:rPr>
+        <w:t>消息的源路由器配置为自己的默认网关。主机在每次收到</w:t>
+      </w:r>
+      <w:r>
+        <w:rPr>
+          <w:rFonts w:hint="eastAsia"/>
+        </w:rPr>
+        <w:t>RA</w:t>
+      </w:r>
+      <w:r>
+        <w:rPr>
+          <w:rFonts w:hint="eastAsia"/>
+        </w:rPr>
+        <w:t>消息时，都会刷新此计时器。</w:t>
+      </w:r>
+    </w:p>
+    <w:p>
+      <w:pPr>
+        <w:rPr>
+          <w:rFonts w:hint="eastAsia"/>
+        </w:rPr>
+      </w:pPr>
+      <w:r>
+        <w:rPr>
+          <w:rFonts w:hint="eastAsia"/>
+        </w:rPr>
+        <w:t>Reachable Time: 32bit</w:t>
+      </w:r>
+      <w:r>
+        <w:rPr>
+          <w:rFonts w:hint="eastAsia"/>
+        </w:rPr>
+        <w:t>，以毫秒为单位，表示通告邻居的可达时间，用作邻居不可达检测，为О表示未指定。</w:t>
+      </w:r>
+    </w:p>
+    <w:p>
+      <w:pPr>
+        <w:rPr>
+          <w:rFonts w:hint="eastAsia"/>
+        </w:rPr>
+      </w:pPr>
+      <w:r>
+        <w:rPr>
+          <w:rFonts w:hint="eastAsia"/>
+        </w:rPr>
+        <w:t>Retrans Timer: 32bit</w:t>
+      </w:r>
+      <w:r>
+        <w:rPr>
+          <w:rFonts w:hint="eastAsia"/>
+        </w:rPr>
+        <w:t>，重传计时器，以毫秒为单位，表示主机在重传邻居请求消</w:t>
+      </w:r>
+      <w:r>
+        <w:rPr>
+          <w:rFonts w:hint="eastAsia"/>
+        </w:rPr>
+        <w:t>,</w:t>
+      </w:r>
+      <w:r>
+        <w:rPr>
+          <w:rFonts w:hint="eastAsia"/>
+        </w:rPr>
+        <w:t>息前应该等待的时间，为</w:t>
+      </w:r>
+      <w:r>
+        <w:rPr>
+          <w:rFonts w:hint="eastAsia"/>
+        </w:rPr>
+        <w:t>0</w:t>
+      </w:r>
+      <w:r>
+        <w:rPr>
+          <w:rFonts w:hint="eastAsia"/>
+        </w:rPr>
+        <w:t>表示未指定。该字段一般用作地址解释和邻居不可性检测。</w:t>
+      </w:r>
+    </w:p>
+    <w:p>
+      <w:pPr>
+        <w:rPr>
+          <w:rFonts w:hint="eastAsia"/>
+        </w:rPr>
+      </w:pPr>
+      <w:r>
+        <w:rPr>
+          <w:rFonts w:hint="eastAsia"/>
+        </w:rPr>
+        <w:t>Options:</w:t>
+      </w:r>
+      <w:r>
+        <w:rPr>
+          <w:rFonts w:hint="eastAsia"/>
+        </w:rPr>
+        <w:t>可能包含的选项有发送</w:t>
+      </w:r>
+      <w:r>
+        <w:rPr>
+          <w:rFonts w:hint="eastAsia"/>
+        </w:rPr>
+        <w:t>RA</w:t>
+      </w:r>
+      <w:r>
+        <w:rPr>
+          <w:rFonts w:hint="eastAsia"/>
+        </w:rPr>
+        <w:t>消息的路由器的链路层地址、</w:t>
+      </w:r>
+      <w:r>
+        <w:rPr>
+          <w:rFonts w:hint="eastAsia"/>
+        </w:rPr>
+        <w:t>MTU</w:t>
+      </w:r>
+      <w:r>
+        <w:rPr>
+          <w:rFonts w:hint="eastAsia"/>
+        </w:rPr>
+        <w:t>、前缀信息。</w:t>
+      </w:r>
+    </w:p>
+    <w:p>
+      <w:pPr>
+        <w:pStyle w:val="3"/>
+        <w:rPr>
+          <w:rFonts w:hint="eastAsia"/>
+        </w:rPr>
+      </w:pPr>
+      <w:r>
+        <w:rPr>
+          <w:rFonts w:hint="eastAsia"/>
+        </w:rPr>
+        <w:t>NS(135)</w:t>
+      </w:r>
+    </w:p>
+    <w:p>
+      <w:pPr>
+        <w:rPr>
+          <w:rFonts w:hint="eastAsia"/>
+        </w:rPr>
+      </w:pPr>
+      <w:r>
+        <w:rPr>
+          <w:rFonts w:hint="eastAsia"/>
+        </w:rPr>
+        <w:t>当节点不知道目标地址的链路层地址时，将发送</w:t>
+      </w:r>
+      <w:r>
+        <w:rPr>
+          <w:rFonts w:hint="eastAsia"/>
+        </w:rPr>
+        <w:t>NS</w:t>
+      </w:r>
+      <w:r>
+        <w:rPr>
+          <w:rFonts w:hint="eastAsia"/>
+        </w:rPr>
+        <w:t>消息。此时</w:t>
+      </w:r>
+      <w:r>
+        <w:rPr>
+          <w:rFonts w:hint="eastAsia"/>
+        </w:rPr>
+        <w:t xml:space="preserve"> NS</w:t>
+      </w:r>
+      <w:r>
+        <w:rPr>
+          <w:rFonts w:hint="eastAsia"/>
+        </w:rPr>
+        <w:t>消息的源地址是发送接口的</w:t>
+      </w:r>
+      <w:r>
+        <w:rPr>
+          <w:rFonts w:hint="eastAsia"/>
+        </w:rPr>
+        <w:t xml:space="preserve"> global</w:t>
+      </w:r>
+      <w:r>
+        <w:rPr>
+          <w:rFonts w:hint="eastAsia"/>
+        </w:rPr>
+        <w:t>地址，目标地址是被访问的地址所对应的被请求节点组播地址。此消息中包含发送端的链路层地址，作用类似于</w:t>
+      </w:r>
+      <w:r>
+        <w:rPr>
+          <w:rFonts w:hint="eastAsia"/>
+        </w:rPr>
+        <w:t>ARP</w:t>
+      </w:r>
+      <w:r>
+        <w:rPr>
+          <w:rFonts w:hint="eastAsia"/>
+        </w:rPr>
+        <w:t>请求，这里的链路层地址一般是指以太网的</w:t>
+      </w:r>
+      <w:r>
+        <w:rPr>
+          <w:rFonts w:hint="eastAsia"/>
+        </w:rPr>
+        <w:t>MAC</w:t>
+      </w:r>
+      <w:r>
+        <w:rPr>
+          <w:rFonts w:hint="eastAsia"/>
+        </w:rPr>
+        <w:t>地址。此外，</w:t>
+      </w:r>
+      <w:r>
+        <w:rPr>
+          <w:rFonts w:hint="eastAsia"/>
+        </w:rPr>
+        <w:t>NS</w:t>
+      </w:r>
+      <w:r>
+        <w:rPr>
+          <w:rFonts w:hint="eastAsia"/>
+        </w:rPr>
+        <w:t>还可以用来检测邻居的可达性和进行地址冲突检测，当节点需要验证邻居的可达性时，将发送单播的</w:t>
+      </w:r>
+      <w:r>
+        <w:rPr>
+          <w:rFonts w:hint="eastAsia"/>
+        </w:rPr>
+        <w:t>NS</w:t>
+      </w:r>
+      <w:r>
+        <w:rPr>
+          <w:rFonts w:hint="eastAsia"/>
+        </w:rPr>
+        <w:t>消息</w:t>
+      </w:r>
+      <w:r>
+        <w:rPr>
+          <w:rFonts w:hint="eastAsia"/>
+        </w:rPr>
+        <w:t>;</w:t>
+      </w:r>
+      <w:r>
+        <w:rPr>
+          <w:rFonts w:hint="eastAsia"/>
+        </w:rPr>
+        <w:t>在</w:t>
+      </w:r>
+      <w:r>
+        <w:rPr>
+          <w:rFonts w:hint="eastAsia"/>
+        </w:rPr>
+        <w:t>DAD(</w:t>
+      </w:r>
+      <w:r>
+        <w:rPr>
+          <w:rFonts w:hint="eastAsia"/>
+        </w:rPr>
+        <w:t>重复地址检测</w:t>
+      </w:r>
+      <w:r>
+        <w:rPr>
+          <w:rFonts w:hint="eastAsia"/>
+        </w:rPr>
+        <w:t>)</w:t>
+      </w:r>
+      <w:r>
+        <w:rPr>
+          <w:rFonts w:hint="eastAsia"/>
+        </w:rPr>
+        <w:t>过程中</w:t>
+      </w:r>
+      <w:r>
+        <w:rPr>
+          <w:rFonts w:hint="eastAsia"/>
+        </w:rPr>
+        <w:t>,</w:t>
+      </w:r>
+      <w:r>
+        <w:rPr>
+          <w:rFonts w:hint="eastAsia"/>
+        </w:rPr>
+        <w:t>源地址为未指定地址。</w:t>
+      </w:r>
+      <w:r>
+        <w:rPr>
+          <w:rFonts w:hint="eastAsia"/>
+        </w:rPr>
+        <w:t>NS</w:t>
+      </w:r>
+      <w:r>
+        <w:rPr>
+          <w:rFonts w:hint="eastAsia"/>
+        </w:rPr>
+        <w:t>的消息格式如图所示：</w:t>
+      </w:r>
+    </w:p>
+    <w:p>
+      <w:pPr>
+        <w:rPr>
+          <w:rFonts w:hint="eastAsia"/>
+        </w:rPr>
+      </w:pPr>
+      <w:r>
+        <w:rPr>
+          <w:noProof/>
+        </w:rPr>
+        <w:drawing>
+          <wp:inline distT="0" distB="0" distL="0" distR="0">
+            <wp:extent cx="3839971" cy="1707553"/>
+            <wp:effectExtent l="19050" t="0" r="8129" b="0"/>
+            <wp:docPr id="22" name="图片 22" descr="在这里插入图片描述"/>
+            <wp:cNvGraphicFramePr>
+              <a:graphicFrameLocks xmlns:a="http://schemas.openxmlformats.org/drawingml/2006/main" noChangeAspect="1"/>
+            </wp:cNvGraphicFramePr>
+            <a:graphic xmlns:a="http://schemas.openxmlformats.org/drawingml/2006/main">
+              <a:graphicData uri="http://schemas.openxmlformats.org/drawingml/2006/picture">
+                <pic:pic xmlns:pic="http://schemas.openxmlformats.org/drawingml/2006/picture">
+                  <pic:nvPicPr>
+                    <pic:cNvPr id="0" name="Picture 22" descr="在这里插入图片描述"/>
+                    <pic:cNvPicPr>
+                      <a:picLocks noChangeAspect="1" noChangeArrowheads="1"/>
+                    </pic:cNvPicPr>
+                  </pic:nvPicPr>
+                  <pic:blipFill>
+                    <a:blip r:embed="rId15" cstate="print"/>
+                    <a:srcRect/>
+                    <a:stretch>
+                      <a:fillRect/>
+                    </a:stretch>
+                  </pic:blipFill>
+                  <pic:spPr bwMode="auto">
+                    <a:xfrm>
+                      <a:off x="0" y="0"/>
+                      <a:ext cx="3842243" cy="1708563"/>
+                    </a:xfrm>
+                    <a:prstGeom prst="rect">
+                      <a:avLst/>
+                    </a:prstGeom>
+                    <a:noFill/>
+                    <a:ln w="9525">
+                      <a:noFill/>
+                      <a:miter lim="800000"/>
+                      <a:headEnd/>
+                      <a:tailEnd/>
+                    </a:ln>
+                  </pic:spPr>
+                </pic:pic>
+              </a:graphicData>
+            </a:graphic>
+          </wp:inline>
+        </w:drawing>
+      </w:r>
+    </w:p>
+    <w:p>
+      <w:pPr>
+        <w:rPr>
+          <w:rFonts w:hint="eastAsia"/>
+        </w:rPr>
+      </w:pPr>
+      <w:r>
+        <w:rPr>
+          <w:rFonts w:hint="eastAsia"/>
+        </w:rPr>
+        <w:t>Type: 8bit</w:t>
+      </w:r>
+      <w:r>
+        <w:rPr>
+          <w:rFonts w:hint="eastAsia"/>
+        </w:rPr>
+        <w:t>，值为</w:t>
+      </w:r>
+      <w:r>
+        <w:rPr>
+          <w:rFonts w:hint="eastAsia"/>
+        </w:rPr>
+        <w:t>135</w:t>
+      </w:r>
+      <w:r>
+        <w:rPr>
+          <w:rFonts w:hint="eastAsia"/>
+        </w:rPr>
+        <w:t>。</w:t>
+      </w:r>
+      <w:r>
+        <w:rPr>
+          <w:rFonts w:hint="eastAsia"/>
+        </w:rPr>
+        <w:t>Code: 8bit</w:t>
+      </w:r>
+      <w:r>
+        <w:rPr>
+          <w:rFonts w:hint="eastAsia"/>
+        </w:rPr>
+        <w:t>，值为</w:t>
+      </w:r>
+      <w:r>
+        <w:rPr>
+          <w:rFonts w:hint="eastAsia"/>
+        </w:rPr>
+        <w:t>0</w:t>
+      </w:r>
+      <w:r>
+        <w:rPr>
+          <w:rFonts w:hint="eastAsia"/>
+        </w:rPr>
+        <w:t>。</w:t>
+      </w:r>
+    </w:p>
+    <w:p>
+      <w:pPr>
+        <w:rPr>
+          <w:rFonts w:hint="eastAsia"/>
+        </w:rPr>
+      </w:pPr>
+      <w:r>
+        <w:rPr>
+          <w:rFonts w:hint="eastAsia"/>
+        </w:rPr>
+        <w:t>Checksum: 16bit</w:t>
+      </w:r>
+      <w:r>
+        <w:rPr>
+          <w:rFonts w:hint="eastAsia"/>
+        </w:rPr>
+        <w:t>，</w:t>
+      </w:r>
+      <w:r>
+        <w:rPr>
+          <w:rFonts w:hint="eastAsia"/>
+        </w:rPr>
+        <w:t>ICMPv6</w:t>
+      </w:r>
+      <w:r>
+        <w:rPr>
+          <w:rFonts w:hint="eastAsia"/>
+        </w:rPr>
+        <w:t>校验和，用来验证</w:t>
+      </w:r>
+      <w:r>
+        <w:rPr>
+          <w:rFonts w:hint="eastAsia"/>
+        </w:rPr>
+        <w:t>ICMPv6</w:t>
+      </w:r>
+      <w:r>
+        <w:rPr>
+          <w:rFonts w:hint="eastAsia"/>
+        </w:rPr>
+        <w:t>报头。</w:t>
+      </w:r>
+      <w:r>
+        <w:rPr>
+          <w:rFonts w:hint="eastAsia"/>
+        </w:rPr>
+        <w:t>Reserved: 32bit</w:t>
+      </w:r>
+      <w:r>
+        <w:rPr>
+          <w:rFonts w:hint="eastAsia"/>
+        </w:rPr>
+        <w:t>，该字段未使用，保留为</w:t>
+      </w:r>
+      <w:r>
+        <w:rPr>
+          <w:rFonts w:hint="eastAsia"/>
+        </w:rPr>
+        <w:t>0</w:t>
+      </w:r>
+      <w:r>
+        <w:rPr>
+          <w:rFonts w:hint="eastAsia"/>
+        </w:rPr>
+        <w:t>。</w:t>
+      </w:r>
+    </w:p>
+    <w:p>
+      <w:pPr>
+        <w:rPr>
+          <w:rFonts w:hint="eastAsia"/>
+        </w:rPr>
+      </w:pPr>
+      <w:r>
+        <w:rPr>
+          <w:rFonts w:hint="eastAsia"/>
+        </w:rPr>
+        <w:t>Target Address: 128bit</w:t>
+      </w:r>
+      <w:r>
+        <w:rPr>
+          <w:rFonts w:hint="eastAsia"/>
+        </w:rPr>
+        <w:t>，请求的目标设备的</w:t>
+      </w:r>
+      <w:r>
+        <w:rPr>
+          <w:rFonts w:hint="eastAsia"/>
+        </w:rPr>
+        <w:t>IPv6</w:t>
+      </w:r>
+      <w:r>
+        <w:rPr>
+          <w:rFonts w:hint="eastAsia"/>
+        </w:rPr>
+        <w:t>地址，该字段不能使用组播地址。</w:t>
+      </w:r>
+    </w:p>
+    <w:p>
+      <w:pPr>
+        <w:rPr>
+          <w:rFonts w:hint="eastAsia"/>
+        </w:rPr>
+      </w:pPr>
+      <w:r>
+        <w:rPr>
+          <w:rFonts w:hint="eastAsia"/>
+        </w:rPr>
+        <w:t>Options:</w:t>
+      </w:r>
+      <w:r>
+        <w:rPr>
+          <w:rFonts w:hint="eastAsia"/>
+        </w:rPr>
+        <w:t>选项，发送者的链路层地址当源</w:t>
+      </w:r>
+      <w:r>
+        <w:rPr>
+          <w:rFonts w:hint="eastAsia"/>
+        </w:rPr>
+        <w:t>IP</w:t>
+      </w:r>
+      <w:r>
+        <w:rPr>
+          <w:rFonts w:hint="eastAsia"/>
+        </w:rPr>
+        <w:t>地址是未指定地址时不能包括此选项。在有</w:t>
+      </w:r>
+      <w:r>
+        <w:rPr>
+          <w:rFonts w:hint="eastAsia"/>
+        </w:rPr>
+        <w:t>IPv6</w:t>
+      </w:r>
+      <w:r>
+        <w:rPr>
+          <w:rFonts w:hint="eastAsia"/>
+        </w:rPr>
+        <w:t>地址的链路层上，以须句含此选项。</w:t>
+      </w:r>
+    </w:p>
+    <w:p>
+      <w:pPr>
+        <w:rPr>
+          <w:rFonts w:hint="eastAsia"/>
+        </w:rPr>
+      </w:pPr>
+      <w:r>
+        <w:drawing>
+          <wp:inline distT="0" distB="0" distL="0" distR="0">
+            <wp:extent cx="5274310" cy="1268186"/>
+            <wp:effectExtent l="19050" t="0" r="2540" b="0"/>
+            <wp:docPr id="6" name="图片 19" descr="在这里插入图片描述"/>
+            <wp:cNvGraphicFramePr>
+              <a:graphicFrameLocks xmlns:a="http://schemas.openxmlformats.org/drawingml/2006/main" noChangeAspect="1"/>
+            </wp:cNvGraphicFramePr>
+            <a:graphic xmlns:a="http://schemas.openxmlformats.org/drawingml/2006/main">
+              <a:graphicData uri="http://schemas.openxmlformats.org/drawingml/2006/picture">
+                <pic:pic xmlns:pic="http://schemas.openxmlformats.org/drawingml/2006/picture">
+                  <pic:nvPicPr>
+                    <pic:cNvPr id="0" name="Picture 19" descr="在这里插入图片描述"/>
+                    <pic:cNvPicPr>
+                      <a:picLocks noChangeAspect="1" noChangeArrowheads="1"/>
+                    </pic:cNvPicPr>
+                  </pic:nvPicPr>
+                  <pic:blipFill>
+                    <a:blip r:embed="rId16" cstate="print"/>
+                    <a:srcRect/>
+                    <a:stretch>
+                      <a:fillRect/>
+                    </a:stretch>
+                  </pic:blipFill>
+                  <pic:spPr bwMode="auto">
+                    <a:xfrm>
+                      <a:off x="0" y="0"/>
+                      <a:ext cx="5274310" cy="1268186"/>
+                    </a:xfrm>
+                    <a:prstGeom prst="rect">
+                      <a:avLst/>
+                    </a:prstGeom>
+                    <a:noFill/>
+                    <a:ln w="9525">
+                      <a:noFill/>
+                      <a:miter lim="800000"/>
+                      <a:headEnd/>
+                      <a:tailEnd/>
+                    </a:ln>
+                  </pic:spPr>
+                </pic:pic>
+              </a:graphicData>
+            </a:graphic>
+          </wp:inline>
+        </w:drawing>
+      </w:r>
+    </w:p>
+    <w:p>
+      <w:pPr>
+        <w:pStyle w:val="3"/>
+        <w:rPr>
+          <w:rFonts w:hint="eastAsia"/>
+        </w:rPr>
+      </w:pPr>
+      <w:r>
+        <w:rPr>
+          <w:rFonts w:hint="eastAsia"/>
+        </w:rPr>
+        <w:t>NA(136)</w:t>
+      </w:r>
+    </w:p>
+    <w:p>
+      <w:pPr>
+        <w:rPr>
+          <w:rFonts w:hint="eastAsia"/>
+          <w:noProof/>
+        </w:rPr>
+      </w:pPr>
+      <w:r>
+        <w:rPr>
+          <w:rFonts w:hint="eastAsia"/>
+          <w:noProof/>
+        </w:rPr>
+        <w:t>当节点接受到</w:t>
+      </w:r>
+      <w:r>
+        <w:rPr>
+          <w:rFonts w:hint="eastAsia"/>
+          <w:noProof/>
+        </w:rPr>
+        <w:t>NS</w:t>
+      </w:r>
+      <w:r>
+        <w:rPr>
+          <w:rFonts w:hint="eastAsia"/>
+          <w:noProof/>
+        </w:rPr>
+        <w:t>消息后，会快速响应</w:t>
+      </w:r>
+      <w:r>
+        <w:rPr>
+          <w:rFonts w:hint="eastAsia"/>
+          <w:noProof/>
+        </w:rPr>
+        <w:t xml:space="preserve">NA </w:t>
+      </w:r>
+      <w:r>
+        <w:rPr>
+          <w:rFonts w:hint="eastAsia"/>
+          <w:noProof/>
+        </w:rPr>
+        <w:t>消息，或者当节点需要快速传播新的作息（非请</w:t>
+      </w:r>
+      <w:r>
+        <w:rPr>
+          <w:rFonts w:hint="eastAsia"/>
+          <w:noProof/>
+        </w:rPr>
+        <w:lastRenderedPageBreak/>
+        <w:t>求）时，也会发送</w:t>
+      </w:r>
+      <w:r>
+        <w:rPr>
+          <w:rFonts w:hint="eastAsia"/>
+          <w:noProof/>
+        </w:rPr>
+        <w:t>NA</w:t>
+      </w:r>
+      <w:r>
+        <w:rPr>
+          <w:rFonts w:hint="eastAsia"/>
+          <w:noProof/>
+        </w:rPr>
+        <w:t>消息。对于收到</w:t>
+      </w:r>
+      <w:r>
+        <w:rPr>
+          <w:rFonts w:hint="eastAsia"/>
+          <w:noProof/>
+        </w:rPr>
+        <w:t>NS</w:t>
+      </w:r>
+      <w:r>
+        <w:rPr>
+          <w:rFonts w:hint="eastAsia"/>
+          <w:noProof/>
+        </w:rPr>
+        <w:t>后回复的</w:t>
+      </w:r>
+      <w:r>
+        <w:rPr>
+          <w:rFonts w:hint="eastAsia"/>
+          <w:noProof/>
+        </w:rPr>
+        <w:t>NA</w:t>
+      </w:r>
+      <w:r>
+        <w:rPr>
+          <w:rFonts w:hint="eastAsia"/>
+          <w:noProof/>
+        </w:rPr>
+        <w:t>消息是以单播的形发送的，源</w:t>
+      </w:r>
+      <w:r>
+        <w:rPr>
+          <w:rFonts w:hint="eastAsia"/>
+          <w:noProof/>
+        </w:rPr>
+        <w:t>IP</w:t>
+      </w:r>
+      <w:r>
+        <w:rPr>
+          <w:rFonts w:hint="eastAsia"/>
+          <w:noProof/>
+        </w:rPr>
+        <w:t>是被访问的</w:t>
+      </w:r>
+      <w:r>
+        <w:rPr>
+          <w:rFonts w:hint="eastAsia"/>
+          <w:noProof/>
+        </w:rPr>
+        <w:t>IP</w:t>
+      </w:r>
+      <w:r>
+        <w:rPr>
+          <w:rFonts w:hint="eastAsia"/>
+          <w:noProof/>
+        </w:rPr>
+        <w:t>地址，目的</w:t>
+      </w:r>
+      <w:r>
+        <w:rPr>
+          <w:rFonts w:hint="eastAsia"/>
+          <w:noProof/>
+        </w:rPr>
+        <w:t>IP</w:t>
+      </w:r>
+      <w:r>
+        <w:rPr>
+          <w:rFonts w:hint="eastAsia"/>
+          <w:noProof/>
+        </w:rPr>
+        <w:t>是</w:t>
+      </w:r>
+      <w:r>
+        <w:rPr>
+          <w:rFonts w:hint="eastAsia"/>
+          <w:noProof/>
+        </w:rPr>
+        <w:t>NS</w:t>
+      </w:r>
+      <w:r>
+        <w:rPr>
+          <w:rFonts w:hint="eastAsia"/>
+          <w:noProof/>
+        </w:rPr>
+        <w:t>消息中的源地址</w:t>
+      </w:r>
+      <w:r>
+        <w:rPr>
+          <w:rFonts w:hint="eastAsia"/>
+          <w:noProof/>
+        </w:rPr>
+        <w:t>;</w:t>
+      </w:r>
+      <w:r>
+        <w:rPr>
+          <w:rFonts w:hint="eastAsia"/>
+          <w:noProof/>
+        </w:rPr>
+        <w:t>如果收到的</w:t>
+      </w:r>
+      <w:r>
+        <w:rPr>
+          <w:rFonts w:hint="eastAsia"/>
+          <w:noProof/>
+        </w:rPr>
+        <w:t xml:space="preserve">NS </w:t>
+      </w:r>
+      <w:r>
+        <w:rPr>
+          <w:rFonts w:hint="eastAsia"/>
+          <w:noProof/>
+        </w:rPr>
+        <w:t>息中的源地址是未指定地址，则</w:t>
+      </w:r>
+      <w:r>
+        <w:rPr>
+          <w:rFonts w:hint="eastAsia"/>
+          <w:noProof/>
+        </w:rPr>
+        <w:t>NA</w:t>
+      </w:r>
+      <w:r>
+        <w:rPr>
+          <w:rFonts w:hint="eastAsia"/>
+          <w:noProof/>
+        </w:rPr>
+        <w:t>消息的目的地址为所有节点的组播地址，作用类于</w:t>
+      </w:r>
+      <w:r>
+        <w:rPr>
+          <w:rFonts w:hint="eastAsia"/>
+          <w:noProof/>
+        </w:rPr>
+        <w:t>ARP</w:t>
+      </w:r>
+      <w:r>
+        <w:rPr>
+          <w:rFonts w:hint="eastAsia"/>
+          <w:noProof/>
+        </w:rPr>
+        <w:t>响应。对于非请求的</w:t>
+      </w:r>
+      <w:r>
+        <w:rPr>
+          <w:rFonts w:hint="eastAsia"/>
+          <w:noProof/>
+        </w:rPr>
+        <w:t>NA</w:t>
+      </w:r>
+      <w:r>
+        <w:rPr>
+          <w:rFonts w:hint="eastAsia"/>
+          <w:noProof/>
+        </w:rPr>
+        <w:t>消息，目的地址为所有节点的组播地址。</w:t>
+      </w:r>
+      <w:r>
+        <w:rPr>
+          <w:rFonts w:hint="eastAsia"/>
+          <w:noProof/>
+        </w:rPr>
+        <w:t>NA</w:t>
+      </w:r>
+      <w:r>
+        <w:rPr>
+          <w:rFonts w:hint="eastAsia"/>
+          <w:noProof/>
+        </w:rPr>
+        <w:t>的消息式如图所示：</w:t>
+      </w:r>
+    </w:p>
+    <w:p>
+      <w:pPr>
+        <w:rPr>
+          <w:rFonts w:hint="eastAsia"/>
+        </w:rPr>
+      </w:pPr>
+    </w:p>
+    <w:p>
+      <w:pPr>
+        <w:rPr>
+          <w:rFonts w:hint="eastAsia"/>
+        </w:rPr>
+      </w:pPr>
+      <w:r>
+        <w:rPr>
+          <w:noProof/>
+        </w:rPr>
+        <w:drawing>
+          <wp:inline distT="0" distB="0" distL="0" distR="0">
+            <wp:extent cx="3818065" cy="1731328"/>
+            <wp:effectExtent l="19050" t="0" r="0" b="0"/>
+            <wp:docPr id="16" name="图片 16" descr="在这里插入图片描述"/>
+            <wp:cNvGraphicFramePr>
+              <a:graphicFrameLocks xmlns:a="http://schemas.openxmlformats.org/drawingml/2006/main" noChangeAspect="1"/>
+            </wp:cNvGraphicFramePr>
+            <a:graphic xmlns:a="http://schemas.openxmlformats.org/drawingml/2006/main">
+              <a:graphicData uri="http://schemas.openxmlformats.org/drawingml/2006/picture">
+                <pic:pic xmlns:pic="http://schemas.openxmlformats.org/drawingml/2006/picture">
+                  <pic:nvPicPr>
+                    <pic:cNvPr id="0" name="Picture 16" descr="在这里插入图片描述"/>
+                    <pic:cNvPicPr>
+                      <a:picLocks noChangeAspect="1" noChangeArrowheads="1"/>
+                    </pic:cNvPicPr>
+                  </pic:nvPicPr>
+                  <pic:blipFill>
+                    <a:blip r:embed="rId17" cstate="print"/>
+                    <a:srcRect/>
+                    <a:stretch>
+                      <a:fillRect/>
+                    </a:stretch>
+                  </pic:blipFill>
+                  <pic:spPr bwMode="auto">
+                    <a:xfrm>
+                      <a:off x="0" y="0"/>
+                      <a:ext cx="3825260" cy="1734590"/>
+                    </a:xfrm>
+                    <a:prstGeom prst="rect">
+                      <a:avLst/>
+                    </a:prstGeom>
+                    <a:noFill/>
+                    <a:ln w="9525">
+                      <a:noFill/>
+                      <a:miter lim="800000"/>
+                      <a:headEnd/>
+                      <a:tailEnd/>
+                    </a:ln>
+                  </pic:spPr>
+                </pic:pic>
+              </a:graphicData>
+            </a:graphic>
+          </wp:inline>
+        </w:drawing>
+      </w:r>
+    </w:p>
+    <w:p>
+      <w:pPr>
+        <w:rPr>
+          <w:rFonts w:hint="eastAsia"/>
+        </w:rPr>
+      </w:pPr>
+      <w:r>
+        <w:rPr>
+          <w:rFonts w:hint="eastAsia"/>
+        </w:rPr>
+        <w:t>Type: 8bit</w:t>
+      </w:r>
+      <w:r>
+        <w:rPr>
+          <w:rFonts w:hint="eastAsia"/>
+        </w:rPr>
+        <w:t>，值为</w:t>
+      </w:r>
+      <w:r>
+        <w:rPr>
+          <w:rFonts w:hint="eastAsia"/>
+        </w:rPr>
+        <w:t>136</w:t>
+      </w:r>
+      <w:r>
+        <w:rPr>
+          <w:rFonts w:hint="eastAsia"/>
+        </w:rPr>
+        <w:t>。</w:t>
+      </w:r>
+      <w:r>
+        <w:rPr>
+          <w:rFonts w:hint="eastAsia"/>
+        </w:rPr>
+        <w:t>Code: 8bit</w:t>
+      </w:r>
+      <w:r>
+        <w:rPr>
+          <w:rFonts w:hint="eastAsia"/>
+        </w:rPr>
+        <w:t>，值为</w:t>
+      </w:r>
+      <w:r>
+        <w:rPr>
+          <w:rFonts w:hint="eastAsia"/>
+        </w:rPr>
+        <w:t>0</w:t>
+      </w:r>
+      <w:r>
+        <w:rPr>
+          <w:rFonts w:hint="eastAsia"/>
+        </w:rPr>
+        <w:t>。</w:t>
+      </w:r>
+    </w:p>
+    <w:p>
+      <w:pPr>
+        <w:rPr>
+          <w:rFonts w:hint="eastAsia"/>
+        </w:rPr>
+      </w:pPr>
+      <w:r>
+        <w:rPr>
+          <w:rFonts w:hint="eastAsia"/>
+        </w:rPr>
+        <w:t>Checksum: 16bit</w:t>
+      </w:r>
+      <w:r>
+        <w:rPr>
+          <w:rFonts w:hint="eastAsia"/>
+        </w:rPr>
+        <w:t>，</w:t>
+      </w:r>
+      <w:r>
+        <w:rPr>
+          <w:rFonts w:hint="eastAsia"/>
+        </w:rPr>
+        <w:t>ICMPv6</w:t>
+      </w:r>
+      <w:r>
+        <w:rPr>
+          <w:rFonts w:hint="eastAsia"/>
+        </w:rPr>
+        <w:t>校验和，用于验证</w:t>
+      </w:r>
+      <w:r>
+        <w:rPr>
+          <w:rFonts w:hint="eastAsia"/>
+        </w:rPr>
+        <w:t>ICMPv6</w:t>
+      </w:r>
+      <w:r>
+        <w:rPr>
+          <w:rFonts w:hint="eastAsia"/>
+        </w:rPr>
+        <w:t>的报头。</w:t>
+      </w:r>
+    </w:p>
+    <w:p>
+      <w:pPr>
+        <w:rPr>
+          <w:rFonts w:hint="eastAsia"/>
+        </w:rPr>
+      </w:pPr>
+      <w:r>
+        <w:rPr>
+          <w:rFonts w:hint="eastAsia"/>
+        </w:rPr>
+        <w:t>R</w:t>
+      </w:r>
+      <w:r>
+        <w:rPr>
+          <w:rFonts w:hint="eastAsia"/>
+        </w:rPr>
+        <w:t>位</w:t>
+      </w:r>
+      <w:r>
+        <w:rPr>
+          <w:rFonts w:hint="eastAsia"/>
+        </w:rPr>
+        <w:t>:1bit</w:t>
+      </w:r>
+      <w:r>
+        <w:rPr>
+          <w:rFonts w:hint="eastAsia"/>
+        </w:rPr>
+        <w:t>，路由器标记位，置</w:t>
+      </w:r>
+      <w:r>
+        <w:rPr>
+          <w:rFonts w:hint="eastAsia"/>
+        </w:rPr>
+        <w:t>1</w:t>
+      </w:r>
+      <w:r>
+        <w:rPr>
+          <w:rFonts w:hint="eastAsia"/>
+        </w:rPr>
+        <w:t>表示该节点为路由器，在邻居不可达检测中检测路由器是否变成主机。</w:t>
+      </w:r>
+    </w:p>
+    <w:p>
+      <w:pPr>
+        <w:rPr>
+          <w:rFonts w:hint="eastAsia"/>
+        </w:rPr>
+      </w:pPr>
+      <w:r>
+        <w:rPr>
+          <w:rFonts w:hint="eastAsia"/>
+        </w:rPr>
+        <w:t>S</w:t>
+      </w:r>
+      <w:r>
+        <w:rPr>
+          <w:rFonts w:hint="eastAsia"/>
+        </w:rPr>
+        <w:t>位</w:t>
+      </w:r>
+      <w:r>
+        <w:rPr>
+          <w:rFonts w:hint="eastAsia"/>
+        </w:rPr>
+        <w:t>: 1bit</w:t>
+      </w:r>
+      <w:r>
+        <w:rPr>
+          <w:rFonts w:hint="eastAsia"/>
+        </w:rPr>
+        <w:t>，请求标记位，置</w:t>
+      </w:r>
+      <w:r>
+        <w:rPr>
+          <w:rFonts w:hint="eastAsia"/>
+        </w:rPr>
+        <w:t>1</w:t>
+      </w:r>
+      <w:r>
+        <w:rPr>
+          <w:rFonts w:hint="eastAsia"/>
+        </w:rPr>
+        <w:t>表示该</w:t>
+      </w:r>
+      <w:r>
+        <w:rPr>
+          <w:rFonts w:hint="eastAsia"/>
+        </w:rPr>
+        <w:t>NA</w:t>
+      </w:r>
+      <w:r>
+        <w:rPr>
+          <w:rFonts w:hint="eastAsia"/>
+        </w:rPr>
+        <w:t>消息是收到</w:t>
+      </w:r>
+      <w:r>
+        <w:rPr>
+          <w:rFonts w:hint="eastAsia"/>
+        </w:rPr>
+        <w:t>NS</w:t>
+      </w:r>
+      <w:r>
+        <w:rPr>
+          <w:rFonts w:hint="eastAsia"/>
+        </w:rPr>
+        <w:t>消息后的回应。</w:t>
+      </w:r>
+      <w:r>
+        <w:rPr>
+          <w:rFonts w:hint="eastAsia"/>
+        </w:rPr>
+        <w:t>S</w:t>
+      </w:r>
+      <w:r>
+        <w:rPr>
+          <w:rFonts w:hint="eastAsia"/>
+        </w:rPr>
+        <w:t>位在邻居可达性检测时被用作可达性确认。</w:t>
+      </w:r>
+    </w:p>
+    <w:p>
+      <w:pPr>
+        <w:rPr>
+          <w:rFonts w:hint="eastAsia"/>
+        </w:rPr>
+      </w:pPr>
+      <w:r>
+        <w:rPr>
+          <w:rFonts w:hint="eastAsia"/>
+        </w:rPr>
+        <w:t>O</w:t>
+      </w:r>
+      <w:r>
+        <w:rPr>
+          <w:rFonts w:hint="eastAsia"/>
+        </w:rPr>
+        <w:t>位</w:t>
+      </w:r>
+      <w:r>
+        <w:rPr>
+          <w:rFonts w:hint="eastAsia"/>
+        </w:rPr>
+        <w:t>:1bit</w:t>
+      </w:r>
+      <w:r>
+        <w:rPr>
+          <w:rFonts w:hint="eastAsia"/>
+        </w:rPr>
+        <w:t>，替代标记位，置</w:t>
+      </w:r>
+      <w:r>
+        <w:rPr>
+          <w:rFonts w:hint="eastAsia"/>
+        </w:rPr>
+        <w:t>1</w:t>
+      </w:r>
+      <w:r>
+        <w:rPr>
+          <w:rFonts w:hint="eastAsia"/>
+        </w:rPr>
+        <w:t>表示需要替代当前已缓存的</w:t>
+      </w:r>
+      <w:r>
+        <w:rPr>
+          <w:rFonts w:hint="eastAsia"/>
+        </w:rPr>
+        <w:t>IPv6</w:t>
+      </w:r>
+      <w:r>
+        <w:rPr>
+          <w:rFonts w:hint="eastAsia"/>
+        </w:rPr>
+        <w:t>地址的链路层地址</w:t>
+      </w:r>
+      <w:r>
+        <w:rPr>
+          <w:rFonts w:hint="eastAsia"/>
+        </w:rPr>
+        <w:t>,</w:t>
+      </w:r>
+      <w:r>
+        <w:rPr>
+          <w:rFonts w:hint="eastAsia"/>
+        </w:rPr>
+        <w:t>从而更新邻居缓存表项。如果置</w:t>
+      </w:r>
+      <w:r>
+        <w:rPr>
+          <w:rFonts w:hint="eastAsia"/>
+        </w:rPr>
+        <w:t>0</w:t>
+      </w:r>
+      <w:r>
+        <w:rPr>
+          <w:rFonts w:hint="eastAsia"/>
+        </w:rPr>
+        <w:t>，则表示该</w:t>
+      </w:r>
+      <w:r>
+        <w:rPr>
+          <w:rFonts w:hint="eastAsia"/>
+        </w:rPr>
+        <w:t xml:space="preserve">NA </w:t>
+      </w:r>
+      <w:r>
+        <w:rPr>
+          <w:rFonts w:hint="eastAsia"/>
+        </w:rPr>
+        <w:t>消息不更新现有的链路层地址，如果没有相应的链路层地址，则添加新的表项。</w:t>
+      </w:r>
+    </w:p>
+    <w:p>
+      <w:pPr>
+        <w:rPr>
+          <w:rFonts w:hint="eastAsia"/>
+        </w:rPr>
+      </w:pPr>
+      <w:r>
+        <w:rPr>
+          <w:rFonts w:hint="eastAsia"/>
+        </w:rPr>
+        <w:t>Reserved:29bit</w:t>
+      </w:r>
+      <w:r>
+        <w:rPr>
+          <w:rFonts w:hint="eastAsia"/>
+        </w:rPr>
+        <w:t>，该字段未使用，保留为</w:t>
+      </w:r>
+      <w:r>
+        <w:rPr>
+          <w:rFonts w:hint="eastAsia"/>
+        </w:rPr>
+        <w:t>0</w:t>
+      </w:r>
+      <w:r>
+        <w:rPr>
+          <w:rFonts w:hint="eastAsia"/>
+        </w:rPr>
+        <w:t>。</w:t>
+      </w:r>
+    </w:p>
+    <w:p>
+      <w:pPr>
+        <w:rPr>
+          <w:rFonts w:hint="eastAsia"/>
+        </w:rPr>
+      </w:pPr>
+      <w:r>
+        <w:rPr>
+          <w:rFonts w:hint="eastAsia"/>
+        </w:rPr>
+        <w:t>Target Address: 128bit</w:t>
+      </w:r>
+      <w:r>
+        <w:rPr>
+          <w:rFonts w:hint="eastAsia"/>
+        </w:rPr>
+        <w:t>，如果用作</w:t>
+      </w:r>
+      <w:r>
+        <w:rPr>
+          <w:rFonts w:hint="eastAsia"/>
+        </w:rPr>
+        <w:t>NS</w:t>
+      </w:r>
+      <w:r>
+        <w:rPr>
+          <w:rFonts w:hint="eastAsia"/>
+        </w:rPr>
+        <w:t>回应的</w:t>
+      </w:r>
+      <w:r>
+        <w:rPr>
+          <w:rFonts w:hint="eastAsia"/>
+        </w:rPr>
+        <w:t>NA</w:t>
+      </w:r>
+      <w:r>
+        <w:rPr>
+          <w:rFonts w:hint="eastAsia"/>
+        </w:rPr>
+        <w:t>消息，此字段应该是收到</w:t>
+      </w:r>
+      <w:r>
+        <w:rPr>
+          <w:rFonts w:hint="eastAsia"/>
+        </w:rPr>
+        <w:t>NS</w:t>
+      </w:r>
+      <w:r>
+        <w:rPr>
+          <w:rFonts w:hint="eastAsia"/>
+        </w:rPr>
+        <w:t>消息中的</w:t>
+      </w:r>
+      <w:r>
+        <w:rPr>
+          <w:rFonts w:hint="eastAsia"/>
+        </w:rPr>
+        <w:t>Target Address</w:t>
+      </w:r>
+      <w:r>
+        <w:rPr>
+          <w:rFonts w:hint="eastAsia"/>
+        </w:rPr>
+        <w:t>字段的值，对于非响应的</w:t>
+      </w:r>
+      <w:r>
+        <w:rPr>
+          <w:rFonts w:hint="eastAsia"/>
+        </w:rPr>
+        <w:t>NA</w:t>
+      </w:r>
+      <w:r>
+        <w:rPr>
+          <w:rFonts w:hint="eastAsia"/>
+        </w:rPr>
+        <w:t>消息，此字段应该是链路层地址发生变化的</w:t>
+      </w:r>
+      <w:r>
+        <w:rPr>
+          <w:rFonts w:hint="eastAsia"/>
+        </w:rPr>
+        <w:t>IPv6</w:t>
+      </w:r>
+      <w:r>
+        <w:rPr>
+          <w:rFonts w:hint="eastAsia"/>
+        </w:rPr>
+        <w:t>地址。</w:t>
+      </w:r>
+    </w:p>
+    <w:p>
+      <w:pPr>
+        <w:rPr>
+          <w:rFonts w:hint="eastAsia"/>
+        </w:rPr>
+      </w:pPr>
+      <w:r>
+        <w:rPr>
+          <w:rFonts w:hint="eastAsia"/>
+        </w:rPr>
+        <w:t>Options:</w:t>
+      </w:r>
+      <w:r>
+        <w:rPr>
+          <w:rFonts w:hint="eastAsia"/>
+        </w:rPr>
+        <w:t>选项，包含此</w:t>
+      </w:r>
+      <w:r>
+        <w:rPr>
+          <w:rFonts w:hint="eastAsia"/>
+        </w:rPr>
+        <w:t>NA</w:t>
+      </w:r>
+      <w:r>
+        <w:rPr>
+          <w:rFonts w:hint="eastAsia"/>
+        </w:rPr>
+        <w:t>消息发送者的链路层地址，对于回应组播</w:t>
+      </w:r>
+      <w:r>
+        <w:rPr>
+          <w:rFonts w:hint="eastAsia"/>
+        </w:rPr>
+        <w:t>NS</w:t>
+      </w:r>
+      <w:r>
+        <w:rPr>
+          <w:rFonts w:hint="eastAsia"/>
+        </w:rPr>
+        <w:t>请求的</w:t>
+      </w:r>
+      <w:r>
+        <w:rPr>
+          <w:rFonts w:hint="eastAsia"/>
+        </w:rPr>
+        <w:t>NA</w:t>
+      </w:r>
+      <w:r>
+        <w:rPr>
+          <w:rFonts w:hint="eastAsia"/>
+        </w:rPr>
+        <w:t>消息必须包含此选项，对于回应单播</w:t>
+      </w:r>
+      <w:r>
+        <w:rPr>
+          <w:rFonts w:hint="eastAsia"/>
+        </w:rPr>
+        <w:t>NS</w:t>
+      </w:r>
+      <w:r>
+        <w:rPr>
+          <w:rFonts w:hint="eastAsia"/>
+        </w:rPr>
+        <w:t>请求的</w:t>
+      </w:r>
+      <w:r>
+        <w:rPr>
+          <w:rFonts w:hint="eastAsia"/>
+        </w:rPr>
+        <w:t>NA</w:t>
+      </w:r>
+      <w:r>
+        <w:rPr>
+          <w:rFonts w:hint="eastAsia"/>
+        </w:rPr>
+        <w:t>消息可以不包含此选项，因为单播</w:t>
+      </w:r>
+      <w:r>
+        <w:rPr>
+          <w:rFonts w:hint="eastAsia"/>
+        </w:rPr>
+        <w:t>NS</w:t>
+      </w:r>
+      <w:r>
+        <w:rPr>
+          <w:rFonts w:hint="eastAsia"/>
+        </w:rPr>
+        <w:t>请求的发送者有正确的链路层地址。</w:t>
+      </w:r>
+    </w:p>
+    <w:p>
+      <w:pPr>
+        <w:rPr>
+          <w:rFonts w:hint="eastAsia"/>
+        </w:rPr>
+      </w:pPr>
+      <w:r>
+        <w:drawing>
+          <wp:inline distT="0" distB="0" distL="0" distR="0">
+            <wp:extent cx="5274310" cy="1534348"/>
+            <wp:effectExtent l="19050" t="0" r="2540" b="0"/>
+            <wp:docPr id="7" name="图片 13" descr="在这里插入图片描述"/>
+            <wp:cNvGraphicFramePr>
+              <a:graphicFrameLocks xmlns:a="http://schemas.openxmlformats.org/drawingml/2006/main" noChangeAspect="1"/>
+            </wp:cNvGraphicFramePr>
+            <a:graphic xmlns:a="http://schemas.openxmlformats.org/drawingml/2006/main">
+              <a:graphicData uri="http://schemas.openxmlformats.org/drawingml/2006/picture">
+                <pic:pic xmlns:pic="http://schemas.openxmlformats.org/drawingml/2006/picture">
+                  <pic:nvPicPr>
+                    <pic:cNvPr id="0" name="Picture 13" descr="在这里插入图片描述"/>
+                    <pic:cNvPicPr>
+                      <a:picLocks noChangeAspect="1" noChangeArrowheads="1"/>
+                    </pic:cNvPicPr>
+                  </pic:nvPicPr>
+                  <pic:blipFill>
+                    <a:blip r:embed="rId18" cstate="print"/>
+                    <a:srcRect/>
+                    <a:stretch>
+                      <a:fillRect/>
+                    </a:stretch>
+                  </pic:blipFill>
+                  <pic:spPr bwMode="auto">
+                    <a:xfrm>
+                      <a:off x="0" y="0"/>
+                      <a:ext cx="5274310" cy="1534348"/>
+                    </a:xfrm>
+                    <a:prstGeom prst="rect">
+                      <a:avLst/>
+                    </a:prstGeom>
+                    <a:noFill/>
+                    <a:ln w="9525">
+                      <a:noFill/>
+                      <a:miter lim="800000"/>
+                      <a:headEnd/>
+                      <a:tailEnd/>
+                    </a:ln>
+                  </pic:spPr>
+                </pic:pic>
+              </a:graphicData>
+            </a:graphic>
+          </wp:inline>
+        </w:drawing>
+      </w:r>
+    </w:p>
+    <w:p>
+      <w:pPr>
+        <w:pStyle w:val="3"/>
+        <w:rPr>
+          <w:rFonts w:hint="eastAsia"/>
+        </w:rPr>
+      </w:pPr>
+      <w:r>
+        <w:rPr>
+          <w:rFonts w:hint="eastAsia"/>
+        </w:rPr>
+        <w:t>redirected(137)</w:t>
+      </w:r>
+    </w:p>
+    <w:p>
+      <w:pPr>
+        <w:rPr>
+          <w:rFonts w:hint="eastAsia"/>
+        </w:rPr>
+      </w:pPr>
+    </w:p>
+    <w:p>
+      <w:pPr>
+        <w:rPr>
+          <w:rFonts w:hint="eastAsia"/>
+        </w:rPr>
+      </w:pPr>
+      <w:r>
+        <w:rPr>
+          <w:noProof/>
+        </w:rPr>
+        <w:lastRenderedPageBreak/>
+        <w:drawing>
+          <wp:inline distT="0" distB="0" distL="0" distR="0">
+            <wp:extent cx="2479682" cy="1262341"/>
+            <wp:effectExtent l="19050" t="0" r="0" b="0"/>
+            <wp:docPr id="9" name="图片 7" descr="在这里插入图片描述"/>
+            <wp:cNvGraphicFramePr>
+              <a:graphicFrameLocks xmlns:a="http://schemas.openxmlformats.org/drawingml/2006/main" noChangeAspect="1"/>
+            </wp:cNvGraphicFramePr>
+            <a:graphic xmlns:a="http://schemas.openxmlformats.org/drawingml/2006/main">
+              <a:graphicData uri="http://schemas.openxmlformats.org/drawingml/2006/picture">
+                <pic:pic xmlns:pic="http://schemas.openxmlformats.org/drawingml/2006/picture">
+                  <pic:nvPicPr>
+                    <pic:cNvPr id="0" name="Picture 7" descr="在这里插入图片描述"/>
+                    <pic:cNvPicPr>
+                      <a:picLocks noChangeAspect="1" noChangeArrowheads="1"/>
+                    </pic:cNvPicPr>
+                  </pic:nvPicPr>
+                  <pic:blipFill>
+                    <a:blip r:embed="rId19" cstate="print"/>
+                    <a:srcRect/>
+                    <a:stretch>
+                      <a:fillRect/>
+                    </a:stretch>
+                  </pic:blipFill>
+                  <pic:spPr bwMode="auto">
+                    <a:xfrm>
+                      <a:off x="0" y="0"/>
+                      <a:ext cx="2483129" cy="1264096"/>
+                    </a:xfrm>
+                    <a:prstGeom prst="rect">
+                      <a:avLst/>
+                    </a:prstGeom>
+                    <a:noFill/>
+                    <a:ln w="9525">
+                      <a:noFill/>
+                      <a:miter lim="800000"/>
+                      <a:headEnd/>
+                      <a:tailEnd/>
+                    </a:ln>
+                  </pic:spPr>
+                </pic:pic>
+              </a:graphicData>
+            </a:graphic>
+          </wp:inline>
+        </w:drawing>
+      </w:r>
+    </w:p>
+    <w:p>
+      <w:pPr>
+        <w:rPr>
+          <w:rFonts w:hint="eastAsia"/>
+        </w:rPr>
+      </w:pPr>
+      <w:r>
+        <w:rPr>
+          <w:rFonts w:hint="eastAsia"/>
+        </w:rPr>
+        <w:t>Type: 8bit</w:t>
+      </w:r>
+      <w:r>
+        <w:rPr>
+          <w:rFonts w:hint="eastAsia"/>
+        </w:rPr>
+        <w:t>，值为</w:t>
+      </w:r>
+      <w:r>
+        <w:rPr>
+          <w:rFonts w:hint="eastAsia"/>
+        </w:rPr>
+        <w:t>137</w:t>
+      </w:r>
+      <w:r>
+        <w:rPr>
+          <w:rFonts w:hint="eastAsia"/>
+        </w:rPr>
+        <w:t>。</w:t>
+      </w:r>
+      <w:r>
+        <w:rPr>
+          <w:rFonts w:hint="eastAsia"/>
+        </w:rPr>
+        <w:t>Code: 8bit</w:t>
+      </w:r>
+      <w:r>
+        <w:rPr>
+          <w:rFonts w:hint="eastAsia"/>
+        </w:rPr>
+        <w:t>，值为</w:t>
+      </w:r>
+      <w:r>
+        <w:rPr>
+          <w:rFonts w:hint="eastAsia"/>
+        </w:rPr>
+        <w:t>0</w:t>
+      </w:r>
+      <w:r>
+        <w:rPr>
+          <w:rFonts w:hint="eastAsia"/>
+        </w:rPr>
+        <w:t>。</w:t>
+      </w:r>
+    </w:p>
+    <w:p>
+      <w:pPr>
+        <w:rPr>
+          <w:rFonts w:hint="eastAsia"/>
+        </w:rPr>
+      </w:pPr>
+      <w:r>
+        <w:rPr>
+          <w:rFonts w:hint="eastAsia"/>
+        </w:rPr>
+        <w:t>Checksum: 16bit</w:t>
+      </w:r>
+      <w:r>
+        <w:rPr>
+          <w:rFonts w:hint="eastAsia"/>
+        </w:rPr>
+        <w:t>，</w:t>
+      </w:r>
+      <w:r>
+        <w:rPr>
+          <w:rFonts w:hint="eastAsia"/>
+        </w:rPr>
+        <w:t>ICMPv6</w:t>
+      </w:r>
+      <w:r>
+        <w:rPr>
+          <w:rFonts w:hint="eastAsia"/>
+        </w:rPr>
+        <w:t>校验和，用于验证</w:t>
+      </w:r>
+      <w:r>
+        <w:rPr>
+          <w:rFonts w:hint="eastAsia"/>
+        </w:rPr>
+        <w:t>ICMPv6</w:t>
+      </w:r>
+      <w:r>
+        <w:rPr>
+          <w:rFonts w:hint="eastAsia"/>
+        </w:rPr>
+        <w:t>报头。</w:t>
+      </w:r>
+      <w:r>
+        <w:rPr>
+          <w:rFonts w:hint="eastAsia"/>
+        </w:rPr>
+        <w:t>Reserved:32bit</w:t>
+      </w:r>
+      <w:r>
+        <w:rPr>
+          <w:rFonts w:hint="eastAsia"/>
+        </w:rPr>
+        <w:t>，保留为</w:t>
+      </w:r>
+      <w:r>
+        <w:rPr>
+          <w:rFonts w:hint="eastAsia"/>
+        </w:rPr>
+        <w:t>0</w:t>
+      </w:r>
+      <w:r>
+        <w:rPr>
+          <w:rFonts w:hint="eastAsia"/>
+        </w:rPr>
+        <w:t>。</w:t>
+      </w:r>
+    </w:p>
+    <w:p>
+      <w:pPr>
+        <w:rPr>
+          <w:rFonts w:hint="eastAsia"/>
+        </w:rPr>
+      </w:pPr>
+      <w:r>
+        <w:rPr>
+          <w:rFonts w:hint="eastAsia"/>
+        </w:rPr>
+        <w:t>Target Address:</w:t>
+      </w:r>
+      <w:r>
+        <w:rPr>
+          <w:rFonts w:hint="eastAsia"/>
+        </w:rPr>
+        <w:t>是通知到主机的最优下一跳路由器，必须是该下一跳路由器的</w:t>
+      </w:r>
+      <w:r>
+        <w:rPr>
+          <w:rFonts w:hint="eastAsia"/>
+        </w:rPr>
+        <w:t xml:space="preserve"> linklocal</w:t>
+      </w:r>
+      <w:r>
+        <w:rPr>
+          <w:rFonts w:hint="eastAsia"/>
+        </w:rPr>
+        <w:t>地址</w:t>
+      </w:r>
+      <w:r>
+        <w:rPr>
+          <w:rFonts w:hint="eastAsia"/>
+        </w:rPr>
+        <w:t>;</w:t>
+      </w:r>
+      <w:r>
+        <w:rPr>
+          <w:rFonts w:hint="eastAsia"/>
+        </w:rPr>
+        <w:t>当目的地是邻居时，</w:t>
+      </w:r>
+      <w:r>
+        <w:rPr>
+          <w:rFonts w:hint="eastAsia"/>
+        </w:rPr>
+        <w:t>Target Address</w:t>
+      </w:r>
+      <w:r>
+        <w:rPr>
+          <w:rFonts w:hint="eastAsia"/>
+        </w:rPr>
+        <w:t>必须是</w:t>
+      </w:r>
+      <w:r>
+        <w:rPr>
+          <w:rFonts w:hint="eastAsia"/>
+        </w:rPr>
+        <w:t xml:space="preserve"> Destination Address</w:t>
+      </w:r>
+      <w:r>
+        <w:rPr>
+          <w:rFonts w:hint="eastAsia"/>
+        </w:rPr>
+        <w:t>，否则是重定向后的下一跳路由器地址。</w:t>
+      </w:r>
+    </w:p>
+    <w:p>
+      <w:pPr>
+        <w:rPr>
+          <w:rFonts w:hint="eastAsia"/>
+        </w:rPr>
+      </w:pPr>
+      <w:r>
+        <w:rPr>
+          <w:rFonts w:hint="eastAsia"/>
+        </w:rPr>
+        <w:t>Destination Address:</w:t>
+      </w:r>
+      <w:r>
+        <w:rPr>
+          <w:rFonts w:hint="eastAsia"/>
+        </w:rPr>
+        <w:t>需要被重定向的目的地址。</w:t>
+      </w:r>
+    </w:p>
+    <w:p>
+      <w:pPr>
+        <w:rPr>
+          <w:rFonts w:hint="eastAsia"/>
+        </w:rPr>
+      </w:pPr>
+      <w:r>
+        <w:rPr>
+          <w:rFonts w:hint="eastAsia"/>
+        </w:rPr>
+        <w:t>Options:</w:t>
+      </w:r>
+      <w:r>
+        <w:rPr>
+          <w:rFonts w:hint="eastAsia"/>
+        </w:rPr>
+        <w:t>选项，包含目标地址（重定向后使用的下一跳路由器）的链路层地址。路由器可以通过</w:t>
+      </w:r>
+      <w:r>
+        <w:rPr>
+          <w:rFonts w:hint="eastAsia"/>
+        </w:rPr>
+        <w:t>ICMPv6</w:t>
+      </w:r>
+      <w:r>
+        <w:rPr>
+          <w:rFonts w:hint="eastAsia"/>
+        </w:rPr>
+        <w:t>重定向消息通知主机，在去往目的地址的路径上有更优的下一跳，主机发出的数据包能被重定向到更好的下一跳路由器，也可以用于通知目标地址就是邻居。重定向消息只对主机有效，对路由器无效。消息的源地址是发送接口的链路本地地址，目的地址是触发此重定向报文的源地址。</w:t>
+      </w:r>
+    </w:p>
+    <w:p>
+      <w:pPr>
+        <w:rPr>
+          <w:rFonts w:hint="eastAsia"/>
+        </w:rPr>
+      </w:pPr>
+      <w:r>
+        <w:drawing>
+          <wp:inline distT="0" distB="0" distL="0" distR="0">
+            <wp:extent cx="2939544" cy="802761"/>
+            <wp:effectExtent l="19050" t="0" r="0" b="0"/>
+            <wp:docPr id="10" name="图片 10" descr="在这里插入图片描述"/>
+            <wp:cNvGraphicFramePr>
+              <a:graphicFrameLocks xmlns:a="http://schemas.openxmlformats.org/drawingml/2006/main" noChangeAspect="1"/>
+            </wp:cNvGraphicFramePr>
+            <a:graphic xmlns:a="http://schemas.openxmlformats.org/drawingml/2006/main">
+              <a:graphicData uri="http://schemas.openxmlformats.org/drawingml/2006/picture">
+                <pic:pic xmlns:pic="http://schemas.openxmlformats.org/drawingml/2006/picture">
+                  <pic:nvPicPr>
+                    <pic:cNvPr id="0" name="Picture 10" descr="在这里插入图片描述"/>
+                    <pic:cNvPicPr>
+                      <a:picLocks noChangeAspect="1" noChangeArrowheads="1"/>
+                    </pic:cNvPicPr>
+                  </pic:nvPicPr>
+                  <pic:blipFill>
+                    <a:blip r:embed="rId20" cstate="print"/>
+                    <a:srcRect/>
+                    <a:stretch>
+                      <a:fillRect/>
+                    </a:stretch>
+                  </pic:blipFill>
+                  <pic:spPr bwMode="auto">
+                    <a:xfrm>
+                      <a:off x="0" y="0"/>
+                      <a:ext cx="2941329" cy="803249"/>
+                    </a:xfrm>
+                    <a:prstGeom prst="rect">
+                      <a:avLst/>
+                    </a:prstGeom>
+                    <a:noFill/>
+                    <a:ln w="9525">
+                      <a:noFill/>
+                      <a:miter lim="800000"/>
+                      <a:headEnd/>
+                      <a:tailEnd/>
+                    </a:ln>
+                  </pic:spPr>
+                </pic:pic>
+              </a:graphicData>
+            </a:graphic>
+          </wp:inline>
+        </w:drawing>
       </w:r>
     </w:p>
     <w:p/>
@@ -175,6 +4097,7 @@
           <w:kern w:val="0"/>
           <w:sz w:val="20"/>
         </w:rPr>
+        <w:lastRenderedPageBreak/>
         <w:t>图1</w:t>
       </w:r>
       <w:r>
@@ -234,7 +4157,7 @@
                     </pic:cNvPicPr>
                   </pic:nvPicPr>
                   <pic:blipFill>
-                    <a:blip r:embed="rId7" cstate="print"/>
+                    <a:blip r:embed="rId21" cstate="print"/>
                     <a:srcRect/>
                     <a:stretch>
                       <a:fillRect/>
@@ -449,7 +4372,6 @@
           <w:sz w:val="12"/>
           <w:szCs w:val="12"/>
         </w:rPr>
-        <w:lastRenderedPageBreak/>
         <w:drawing>
           <wp:inline distT="0" distB="0" distL="0" distR="0">
             <wp:extent cx="5274310" cy="1147798"/>
@@ -468,7 +4390,7 @@
                     </pic:cNvPicPr>
                   </pic:nvPicPr>
                   <pic:blipFill>
-                    <a:blip r:embed="rId8" cstate="print"/>
+                    <a:blip r:embed="rId22" cstate="print"/>
                     <a:srcRect/>
                     <a:stretch>
                       <a:fillRect/>
@@ -585,7 +4507,7 @@
                     </pic:cNvPicPr>
                   </pic:nvPicPr>
                   <pic:blipFill>
-                    <a:blip r:embed="rId9" cstate="print"/>
+                    <a:blip r:embed="rId23" cstate="print"/>
                     <a:srcRect/>
                     <a:stretch>
                       <a:fillRect/>
@@ -640,6 +4562,7 @@
           <w:rFonts w:hint="eastAsia"/>
           <w:kern w:val="0"/>
         </w:rPr>
+        <w:lastRenderedPageBreak/>
         <w:t>报文示例</w:t>
       </w:r>
     </w:p>
@@ -682,7 +4605,7 @@
                     </pic:cNvPicPr>
                   </pic:nvPicPr>
                   <pic:blipFill>
-                    <a:blip r:embed="rId10" cstate="print"/>
+                    <a:blip r:embed="rId24" cstate="print"/>
                     <a:srcRect/>
                     <a:stretch>
                       <a:fillRect/>
@@ -768,7 +4691,7 @@
                     </pic:cNvPicPr>
                   </pic:nvPicPr>
                   <pic:blipFill>
-                    <a:blip r:embed="rId11" cstate="print"/>
+                    <a:blip r:embed="rId25" cstate="print"/>
                     <a:srcRect/>
                     <a:stretch>
                       <a:fillRect/>
@@ -1205,6 +5128,28 @@
     </w:pPr>
     <w:rPr>
       <w:rFonts w:asciiTheme="majorHAnsi" w:eastAsiaTheme="majorEastAsia" w:hAnsiTheme="majorHAnsi" w:cstheme="majorBidi"/>
+      <w:b/>
+      <w:bCs/>
+      <w:sz w:val="32"/>
+      <w:szCs w:val="32"/>
+    </w:rPr>
+  </w:style>
+  <w:style w:type="paragraph" w:styleId="3">
+    <w:name w:val="heading 3"/>
+    <w:basedOn w:val="a"/>
+    <w:next w:val="a"/>
+    <w:link w:val="3Char"/>
+    <w:uiPriority w:val="9"/>
+    <w:unhideWhenUsed/>
+    <w:qFormat/>
+    <w:rsid w:val="0053556C"/>
+    <w:pPr>
+      <w:keepNext/>
+      <w:keepLines/>
+      <w:spacing w:before="260" w:after="260" w:line="416" w:lineRule="auto"/>
+      <w:outlineLvl w:val="2"/>
+    </w:pPr>
+    <w:rPr>
       <w:b/>
       <w:bCs/>
       <w:sz w:val="32"/>
@@ -1477,6 +5422,19 @@
     <w:name w:val="ask-title"/>
     <w:basedOn w:val="a0"/>
     <w:rsid w:val="00824CDE"/>
+  </w:style>
+  <w:style w:type="character" w:customStyle="1" w:styleId="3Char">
+    <w:name w:val="标题 3 Char"/>
+    <w:basedOn w:val="a0"/>
+    <w:link w:val="3"/>
+    <w:uiPriority w:val="9"/>
+    <w:rsid w:val="0053556C"/>
+    <w:rPr>
+      <w:b/>
+      <w:bCs/>
+      <w:sz w:val="32"/>
+      <w:szCs w:val="32"/>
+    </w:rPr>
   </w:style>
 </w:styles>
 </file>

</xml_diff>

<commit_message>
fix | add ipip
</commit_message>
<xml_diff>
--- a/learn_dpvs/dpvs.docx
+++ b/learn_dpvs/dpvs.docx
@@ -56,41 +56,21 @@
         <w:t>平衡二叉树追求绝对平衡，条件比较苛刻，实现起来比较麻烦，每次插入新节点之后需要旋转的次数不能预知</w:t>
       </w:r>
     </w:p>
-    <w:p>
-      <w:pPr>
-        <w:rPr>
-          <w:rFonts w:hint="eastAsia"/>
-        </w:rPr>
-      </w:pPr>
-    </w:p>
+    <w:p/>
     <w:p>
       <w:r>
         <w:t>http://www.023wg.com/message/message/cd_feature_icmpv6_message_general.html</w:t>
       </w:r>
     </w:p>
     <w:p>
-      <w:pPr>
-        <w:rPr>
-          <w:rFonts w:hint="eastAsia"/>
-        </w:rPr>
-      </w:pPr>
       <w:r>
         <w:t>https://blog.csdn.net/tushanpeipei/article/details/113105328</w:t>
       </w:r>
     </w:p>
-    <w:p>
-      <w:pPr>
-        <w:rPr>
-          <w:rFonts w:hint="eastAsia"/>
-        </w:rPr>
-      </w:pPr>
-    </w:p>
+    <w:p/>
     <w:p>
       <w:pPr>
         <w:pStyle w:val="1"/>
-        <w:rPr>
-          <w:rFonts w:hint="eastAsia"/>
-        </w:rPr>
       </w:pPr>
       <w:r>
         <w:rPr>
@@ -102,9 +82,6 @@
     <w:p>
       <w:pPr>
         <w:pStyle w:val="2"/>
-        <w:rPr>
-          <w:rFonts w:hint="eastAsia"/>
-        </w:rPr>
       </w:pPr>
       <w:r>
         <w:rPr>
@@ -114,11 +91,6 @@
       </w:r>
     </w:p>
     <w:p>
-      <w:pPr>
-        <w:rPr>
-          <w:rFonts w:hint="eastAsia"/>
-        </w:rPr>
-      </w:pPr>
       <w:r>
         <w:rPr>
           <w:rFonts w:hint="eastAsia"/>
@@ -127,11 +99,6 @@
       </w:r>
     </w:p>
     <w:p>
-      <w:pPr>
-        <w:rPr>
-          <w:rFonts w:hint="eastAsia"/>
-        </w:rPr>
-      </w:pPr>
       <w:r>
         <w:rPr>
           <w:rFonts w:hint="eastAsia"/>
@@ -146,11 +113,6 @@
       </w:r>
     </w:p>
     <w:p>
-      <w:pPr>
-        <w:rPr>
-          <w:rFonts w:hint="eastAsia"/>
-        </w:rPr>
-      </w:pPr>
       <w:r>
         <w:rPr>
           <w:rFonts w:hint="eastAsia"/>
@@ -183,11 +145,6 @@
       </w:r>
     </w:p>
     <w:p>
-      <w:pPr>
-        <w:rPr>
-          <w:rFonts w:hint="eastAsia"/>
-        </w:rPr>
-      </w:pPr>
       <w:r>
         <w:rPr>
           <w:rFonts w:hint="eastAsia"/>
@@ -240,19 +197,8 @@
         </w:drawing>
       </w:r>
     </w:p>
-    <w:p>
-      <w:pPr>
-        <w:rPr>
-          <w:rFonts w:hint="eastAsia"/>
-        </w:rPr>
-      </w:pPr>
-    </w:p>
-    <w:p>
-      <w:pPr>
-        <w:rPr>
-          <w:rFonts w:hint="eastAsia"/>
-        </w:rPr>
-      </w:pPr>
+    <w:p/>
+    <w:p>
       <w:r>
         <w:rPr>
           <w:rFonts w:hint="eastAsia"/>
@@ -307,11 +253,6 @@
       </w:r>
     </w:p>
     <w:p>
-      <w:pPr>
-        <w:rPr>
-          <w:rFonts w:hint="eastAsia"/>
-        </w:rPr>
-      </w:pPr>
       <w:r>
         <w:t>ICMP6_ECHO_REQUEST</w:t>
       </w:r>
@@ -323,11 +264,6 @@
       </w:r>
     </w:p>
     <w:p>
-      <w:pPr>
-        <w:rPr>
-          <w:rFonts w:hint="eastAsia"/>
-        </w:rPr>
-      </w:pPr>
       <w:r>
         <w:t>ICMP6_ECHO_REPLY</w:t>
       </w:r>
@@ -339,11 +275,6 @@
       </w:r>
     </w:p>
     <w:p>
-      <w:pPr>
-        <w:rPr>
-          <w:rFonts w:hint="eastAsia"/>
-        </w:rPr>
-      </w:pPr>
       <w:r>
         <w:t>ND_ROUTER_SOLICIT</w:t>
       </w:r>
@@ -355,11 +286,6 @@
       </w:r>
     </w:p>
     <w:p>
-      <w:pPr>
-        <w:rPr>
-          <w:rFonts w:hint="eastAsia"/>
-        </w:rPr>
-      </w:pPr>
       <w:r>
         <w:t>ND_ROUTER_ADVERT</w:t>
       </w:r>
@@ -371,11 +297,6 @@
       </w:r>
     </w:p>
     <w:p>
-      <w:pPr>
-        <w:rPr>
-          <w:rFonts w:hint="eastAsia"/>
-        </w:rPr>
-      </w:pPr>
       <w:r>
         <w:t>ND_NEIGHBOR_SOLICIT</w:t>
       </w:r>
@@ -411,11 +332,6 @@
       </w:r>
     </w:p>
     <w:p>
-      <w:pPr>
-        <w:rPr>
-          <w:rFonts w:hint="eastAsia"/>
-        </w:rPr>
-      </w:pPr>
       <w:r>
         <w:t>ND_NEIGHBOR_ADVERT</w:t>
       </w:r>
@@ -427,11 +343,6 @@
       </w:r>
     </w:p>
     <w:p>
-      <w:pPr>
-        <w:rPr>
-          <w:rFonts w:hint="eastAsia"/>
-        </w:rPr>
-      </w:pPr>
       <w:r>
         <w:t>ND_REDIRECT</w:t>
       </w:r>
@@ -445,9 +356,6 @@
     <w:p>
       <w:pPr>
         <w:pStyle w:val="2"/>
-        <w:rPr>
-          <w:rFonts w:hint="eastAsia"/>
-        </w:rPr>
       </w:pPr>
       <w:r>
         <w:rPr>
@@ -456,19 +364,10 @@
         <w:t>差错报文</w:t>
       </w:r>
     </w:p>
-    <w:p>
-      <w:pPr>
-        <w:rPr>
-          <w:rFonts w:hint="eastAsia"/>
-        </w:rPr>
-      </w:pPr>
-    </w:p>
+    <w:p/>
     <w:p>
       <w:pPr>
         <w:pStyle w:val="2"/>
-        <w:rPr>
-          <w:rFonts w:hint="eastAsia"/>
-        </w:rPr>
       </w:pPr>
       <w:r>
         <w:rPr>
@@ -479,11 +378,6 @@
       </w:r>
     </w:p>
     <w:p>
-      <w:pPr>
-        <w:rPr>
-          <w:rFonts w:hint="eastAsia"/>
-        </w:rPr>
-      </w:pPr>
       <w:r>
         <w:t>ICMP6_ECHO_REQUEST</w:t>
       </w:r>
@@ -495,11 +389,6 @@
       </w:r>
     </w:p>
     <w:p>
-      <w:pPr>
-        <w:rPr>
-          <w:rFonts w:hint="eastAsia"/>
-        </w:rPr>
-      </w:pPr>
       <w:r>
         <w:t>ICMP6_ECHO_REPLY</w:t>
       </w:r>
@@ -511,11 +400,6 @@
       </w:r>
     </w:p>
     <w:p>
-      <w:pPr>
-        <w:rPr>
-          <w:rFonts w:hint="eastAsia"/>
-        </w:rPr>
-      </w:pPr>
       <w:r>
         <w:t>ND_ROUTER_SOLICIT</w:t>
       </w:r>
@@ -527,11 +411,6 @@
       </w:r>
     </w:p>
     <w:p>
-      <w:pPr>
-        <w:rPr>
-          <w:rFonts w:hint="eastAsia"/>
-        </w:rPr>
-      </w:pPr>
       <w:r>
         <w:t>ND_ROUTER_ADVERT</w:t>
       </w:r>
@@ -543,11 +422,6 @@
       </w:r>
     </w:p>
     <w:p>
-      <w:pPr>
-        <w:rPr>
-          <w:rFonts w:hint="eastAsia"/>
-        </w:rPr>
-      </w:pPr>
       <w:r>
         <w:t>ND_NEIGHBOR_SOLICIT</w:t>
       </w:r>
@@ -583,11 +457,6 @@
       </w:r>
     </w:p>
     <w:p>
-      <w:pPr>
-        <w:rPr>
-          <w:rFonts w:hint="eastAsia"/>
-        </w:rPr>
-      </w:pPr>
       <w:r>
         <w:t>ND_NEIGHBOR_ADVERT</w:t>
       </w:r>
@@ -599,11 +468,6 @@
       </w:r>
     </w:p>
     <w:p>
-      <w:pPr>
-        <w:rPr>
-          <w:rFonts w:hint="eastAsia"/>
-        </w:rPr>
-      </w:pPr>
       <w:r>
         <w:t>ND_REDIRECT</w:t>
       </w:r>
@@ -614,19 +478,8 @@
         <w:t>: 137</w:t>
       </w:r>
     </w:p>
-    <w:p>
-      <w:pPr>
-        <w:rPr>
-          <w:rFonts w:hint="eastAsia"/>
-        </w:rPr>
-      </w:pPr>
-    </w:p>
-    <w:p>
-      <w:pPr>
-        <w:rPr>
-          <w:rFonts w:hint="eastAsia"/>
-        </w:rPr>
-      </w:pPr>
+    <w:p/>
+    <w:p>
       <w:r>
         <w:rPr>
           <w:rFonts w:hint="eastAsia"/>
@@ -647,11 +500,6 @@
       </w:r>
     </w:p>
     <w:p>
-      <w:pPr>
-        <w:rPr>
-          <w:rFonts w:hint="eastAsia"/>
-        </w:rPr>
-      </w:pPr>
       <w:r>
         <w:rPr>
           <w:rFonts w:hint="eastAsia"/>
@@ -708,11 +556,6 @@
       </w:r>
     </w:p>
     <w:p>
-      <w:pPr>
-        <w:rPr>
-          <w:rFonts w:hint="eastAsia"/>
-        </w:rPr>
-      </w:pPr>
       <w:r>
         <w:rPr>
           <w:rFonts w:hint="eastAsia"/>
@@ -781,11 +624,6 @@
       </w:r>
     </w:p>
     <w:p>
-      <w:pPr>
-        <w:rPr>
-          <w:rFonts w:hint="eastAsia"/>
-        </w:rPr>
-      </w:pPr>
       <w:r>
         <w:rPr>
           <w:rFonts w:hint="eastAsia"/>
@@ -836,11 +674,6 @@
       </w:r>
     </w:p>
     <w:p>
-      <w:pPr>
-        <w:rPr>
-          <w:rFonts w:hint="eastAsia"/>
-        </w:rPr>
-      </w:pPr>
       <w:r>
         <w:rPr>
           <w:rFonts w:hint="eastAsia"/>
@@ -885,11 +718,6 @@
       </w:r>
     </w:p>
     <w:p>
-      <w:pPr>
-        <w:rPr>
-          <w:rFonts w:hint="eastAsia"/>
-        </w:rPr>
-      </w:pPr>
       <w:r>
         <w:rPr>
           <w:rFonts w:hint="eastAsia"/>
@@ -936,9 +764,6 @@
     <w:p>
       <w:pPr>
         <w:pStyle w:val="3"/>
-        <w:rPr>
-          <w:rFonts w:hint="eastAsia"/>
-        </w:rPr>
       </w:pPr>
       <w:r>
         <w:rPr>
@@ -948,11 +773,6 @@
       </w:r>
     </w:p>
     <w:p>
-      <w:pPr>
-        <w:rPr>
-          <w:rFonts w:hint="eastAsia"/>
-        </w:rPr>
-      </w:pPr>
       <w:r>
         <w:rPr>
           <w:noProof/>
@@ -1007,9 +827,6 @@
     <w:p>
       <w:pPr>
         <w:pStyle w:val="3"/>
-        <w:rPr>
-          <w:rFonts w:hint="eastAsia"/>
-        </w:rPr>
       </w:pPr>
       <w:r>
         <w:rPr>
@@ -1020,11 +837,6 @@
       </w:r>
     </w:p>
     <w:p>
-      <w:pPr>
-        <w:rPr>
-          <w:rFonts w:hint="eastAsia"/>
-        </w:rPr>
-      </w:pPr>
       <w:r>
         <w:rPr>
           <w:noProof/>
@@ -1079,9 +891,6 @@
     <w:p>
       <w:pPr>
         <w:pStyle w:val="3"/>
-        <w:rPr>
-          <w:rFonts w:hint="eastAsia"/>
-        </w:rPr>
       </w:pPr>
       <w:r>
         <w:rPr>
@@ -1091,11 +900,6 @@
       </w:r>
     </w:p>
     <w:p>
-      <w:pPr>
-        <w:rPr>
-          <w:rFonts w:hint="eastAsia"/>
-        </w:rPr>
-      </w:pPr>
       <w:r>
         <w:rPr>
           <w:rFonts w:hint="eastAsia"/>
@@ -1199,19 +1003,8 @@
         <w:t>消息中有主机想要的单播地址的前缀及前缀长度等信息。消息格式如图所示：</w:t>
       </w:r>
     </w:p>
-    <w:p>
-      <w:pPr>
-        <w:rPr>
-          <w:rFonts w:hint="eastAsia"/>
-        </w:rPr>
-      </w:pPr>
-    </w:p>
-    <w:p>
-      <w:pPr>
-        <w:rPr>
-          <w:rFonts w:hint="eastAsia"/>
-        </w:rPr>
-      </w:pPr>
+    <w:p/>
+    <w:p>
       <w:r>
         <w:rPr>
           <w:noProof/>
@@ -1264,11 +1057,6 @@
       </w:r>
     </w:p>
     <w:p>
-      <w:pPr>
-        <w:rPr>
-          <w:rFonts w:hint="eastAsia"/>
-        </w:rPr>
-      </w:pPr>
       <w:r>
         <w:rPr>
           <w:rFonts w:hint="eastAsia"/>
@@ -1295,11 +1083,6 @@
       </w:r>
     </w:p>
     <w:p>
-      <w:pPr>
-        <w:rPr>
-          <w:rFonts w:hint="eastAsia"/>
-        </w:rPr>
-      </w:pPr>
       <w:r>
         <w:rPr>
           <w:rFonts w:hint="eastAsia"/>
@@ -1326,11 +1109,6 @@
       </w:r>
     </w:p>
     <w:p>
-      <w:pPr>
-        <w:rPr>
-          <w:rFonts w:hint="eastAsia"/>
-        </w:rPr>
-      </w:pPr>
       <w:r>
         <w:rPr>
           <w:rFonts w:hint="eastAsia"/>
@@ -1393,11 +1171,6 @@
       </w:r>
     </w:p>
     <w:p>
-      <w:pPr>
-        <w:rPr>
-          <w:rFonts w:hint="eastAsia"/>
-        </w:rPr>
-      </w:pPr>
       <w:r>
         <w:rPr>
           <w:rFonts w:hint="eastAsia"/>
@@ -1424,12 +1197,10 @@
       </w:r>
     </w:p>
     <w:p>
-      <w:pPr>
-        <w:rPr>
-          <w:rFonts w:hint="eastAsia"/>
-        </w:rPr>
-      </w:pPr>
-      <w:r>
+      <w:r>
+        <w:rPr>
+          <w:noProof/>
+        </w:rPr>
         <w:drawing>
           <wp:inline distT="0" distB="0" distL="0" distR="0">
             <wp:extent cx="5274310" cy="960188"/>
@@ -1477,19 +1248,10 @@
         </w:drawing>
       </w:r>
     </w:p>
-    <w:p>
-      <w:pPr>
-        <w:rPr>
-          <w:rFonts w:hint="eastAsia"/>
-        </w:rPr>
-      </w:pPr>
-    </w:p>
+    <w:p/>
     <w:p>
       <w:pPr>
         <w:pStyle w:val="3"/>
-        <w:rPr>
-          <w:rFonts w:hint="eastAsia"/>
-        </w:rPr>
       </w:pPr>
       <w:r>
         <w:rPr>
@@ -1500,11 +1262,6 @@
       </w:r>
     </w:p>
     <w:p>
-      <w:pPr>
-        <w:rPr>
-          <w:rFonts w:hint="eastAsia"/>
-        </w:rPr>
-      </w:pPr>
       <w:r>
         <w:rPr>
           <w:shd w:val="clear" w:color="auto" w:fill="FFFFFF"/>
@@ -1579,11 +1336,6 @@
       </w:r>
     </w:p>
     <w:p>
-      <w:pPr>
-        <w:rPr>
-          <w:rFonts w:hint="eastAsia"/>
-        </w:rPr>
-      </w:pPr>
       <w:r>
         <w:rPr>
           <w:noProof/>
@@ -1636,11 +1388,6 @@
       </w:r>
     </w:p>
     <w:p>
-      <w:pPr>
-        <w:rPr>
-          <w:rFonts w:hint="eastAsia"/>
-        </w:rPr>
-      </w:pPr>
       <w:r>
         <w:rPr>
           <w:noProof/>
@@ -1693,11 +1440,6 @@
       </w:r>
     </w:p>
     <w:p>
-      <w:pPr>
-        <w:rPr>
-          <w:rFonts w:hint="eastAsia"/>
-        </w:rPr>
-      </w:pPr>
       <w:r>
         <w:rPr>
           <w:rFonts w:hint="eastAsia"/>
@@ -1748,11 +1490,6 @@
       </w:r>
     </w:p>
     <w:p>
-      <w:pPr>
-        <w:rPr>
-          <w:rFonts w:hint="eastAsia"/>
-        </w:rPr>
-      </w:pPr>
       <w:r>
         <w:rPr>
           <w:rFonts w:hint="eastAsia"/>
@@ -1791,11 +1528,6 @@
       </w:r>
     </w:p>
     <w:p>
-      <w:pPr>
-        <w:rPr>
-          <w:rFonts w:hint="eastAsia"/>
-        </w:rPr>
-      </w:pPr>
       <w:r>
         <w:rPr>
           <w:rFonts w:hint="eastAsia"/>
@@ -1834,11 +1566,6 @@
       </w:r>
     </w:p>
     <w:p>
-      <w:pPr>
-        <w:rPr>
-          <w:rFonts w:hint="eastAsia"/>
-        </w:rPr>
-      </w:pPr>
       <w:r>
         <w:rPr>
           <w:rFonts w:hint="eastAsia"/>
@@ -1937,11 +1664,6 @@
       </w:r>
     </w:p>
     <w:p>
-      <w:pPr>
-        <w:rPr>
-          <w:rFonts w:hint="eastAsia"/>
-        </w:rPr>
-      </w:pPr>
       <w:r>
         <w:rPr>
           <w:rFonts w:hint="eastAsia"/>
@@ -2022,11 +1744,6 @@
       </w:r>
     </w:p>
     <w:p>
-      <w:pPr>
-        <w:rPr>
-          <w:rFonts w:hint="eastAsia"/>
-        </w:rPr>
-      </w:pPr>
       <w:r>
         <w:rPr>
           <w:rFonts w:hint="eastAsia"/>
@@ -2053,11 +1770,6 @@
       </w:r>
     </w:p>
     <w:p>
-      <w:pPr>
-        <w:rPr>
-          <w:rFonts w:hint="eastAsia"/>
-        </w:rPr>
-      </w:pPr>
       <w:r>
         <w:rPr>
           <w:rFonts w:hint="eastAsia"/>
@@ -2151,11 +1863,6 @@
       </w:r>
     </w:p>
     <w:p>
-      <w:pPr>
-        <w:rPr>
-          <w:rFonts w:hint="eastAsia"/>
-        </w:rPr>
-      </w:pPr>
       <w:r>
         <w:rPr>
           <w:rFonts w:hint="eastAsia"/>
@@ -2170,11 +1877,6 @@
       </w:r>
     </w:p>
     <w:p>
-      <w:pPr>
-        <w:rPr>
-          <w:rFonts w:hint="eastAsia"/>
-        </w:rPr>
-      </w:pPr>
       <w:r>
         <w:rPr>
           <w:rFonts w:hint="eastAsia"/>
@@ -2213,11 +1915,6 @@
       </w:r>
     </w:p>
     <w:p>
-      <w:pPr>
-        <w:rPr>
-          <w:rFonts w:hint="eastAsia"/>
-        </w:rPr>
-      </w:pPr>
       <w:r>
         <w:rPr>
           <w:rFonts w:hint="eastAsia"/>
@@ -2258,9 +1955,6 @@
     <w:p>
       <w:pPr>
         <w:pStyle w:val="3"/>
-        <w:rPr>
-          <w:rFonts w:hint="eastAsia"/>
-        </w:rPr>
       </w:pPr>
       <w:r>
         <w:rPr>
@@ -2270,11 +1964,6 @@
       </w:r>
     </w:p>
     <w:p>
-      <w:pPr>
-        <w:rPr>
-          <w:rFonts w:hint="eastAsia"/>
-        </w:rPr>
-      </w:pPr>
       <w:r>
         <w:rPr>
           <w:rFonts w:hint="eastAsia"/>
@@ -2427,11 +2116,6 @@
       </w:r>
     </w:p>
     <w:p>
-      <w:pPr>
-        <w:rPr>
-          <w:rFonts w:hint="eastAsia"/>
-        </w:rPr>
-      </w:pPr>
       <w:r>
         <w:rPr>
           <w:noProof/>
@@ -2484,11 +2168,6 @@
       </w:r>
     </w:p>
     <w:p>
-      <w:pPr>
-        <w:rPr>
-          <w:rFonts w:hint="eastAsia"/>
-        </w:rPr>
-      </w:pPr>
       <w:r>
         <w:rPr>
           <w:rFonts w:hint="eastAsia"/>
@@ -2539,11 +2218,6 @@
       </w:r>
     </w:p>
     <w:p>
-      <w:pPr>
-        <w:rPr>
-          <w:rFonts w:hint="eastAsia"/>
-        </w:rPr>
-      </w:pPr>
       <w:r>
         <w:rPr>
           <w:rFonts w:hint="eastAsia"/>
@@ -2606,11 +2280,6 @@
       </w:r>
     </w:p>
     <w:p>
-      <w:pPr>
-        <w:rPr>
-          <w:rFonts w:hint="eastAsia"/>
-        </w:rPr>
-      </w:pPr>
       <w:r>
         <w:rPr>
           <w:rFonts w:hint="eastAsia"/>
@@ -2637,11 +2306,6 @@
       </w:r>
     </w:p>
     <w:p>
-      <w:pPr>
-        <w:rPr>
-          <w:rFonts w:hint="eastAsia"/>
-        </w:rPr>
-      </w:pPr>
       <w:r>
         <w:rPr>
           <w:rFonts w:hint="eastAsia"/>
@@ -2680,12 +2344,10 @@
       </w:r>
     </w:p>
     <w:p>
-      <w:pPr>
-        <w:rPr>
-          <w:rFonts w:hint="eastAsia"/>
-        </w:rPr>
-      </w:pPr>
-      <w:r>
+      <w:r>
+        <w:rPr>
+          <w:noProof/>
+        </w:rPr>
         <w:drawing>
           <wp:inline distT="0" distB="0" distL="0" distR="0">
             <wp:extent cx="5274310" cy="1268186"/>
@@ -2736,9 +2398,6 @@
     <w:p>
       <w:pPr>
         <w:pStyle w:val="3"/>
-        <w:rPr>
-          <w:rFonts w:hint="eastAsia"/>
-        </w:rPr>
       </w:pPr>
       <w:r>
         <w:rPr>
@@ -2750,7 +2409,6 @@
     <w:p>
       <w:pPr>
         <w:rPr>
-          <w:rFonts w:hint="eastAsia"/>
           <w:noProof/>
         </w:rPr>
       </w:pPr>
@@ -2980,19 +2638,8 @@
         <w:t>的消息式如图所示：</w:t>
       </w:r>
     </w:p>
-    <w:p>
-      <w:pPr>
-        <w:rPr>
-          <w:rFonts w:hint="eastAsia"/>
-        </w:rPr>
-      </w:pPr>
-    </w:p>
-    <w:p>
-      <w:pPr>
-        <w:rPr>
-          <w:rFonts w:hint="eastAsia"/>
-        </w:rPr>
-      </w:pPr>
+    <w:p/>
+    <w:p>
       <w:r>
         <w:rPr>
           <w:noProof/>
@@ -3045,11 +2692,6 @@
       </w:r>
     </w:p>
     <w:p>
-      <w:pPr>
-        <w:rPr>
-          <w:rFonts w:hint="eastAsia"/>
-        </w:rPr>
-      </w:pPr>
       <w:r>
         <w:rPr>
           <w:rFonts w:hint="eastAsia"/>
@@ -3100,11 +2742,6 @@
       </w:r>
     </w:p>
     <w:p>
-      <w:pPr>
-        <w:rPr>
-          <w:rFonts w:hint="eastAsia"/>
-        </w:rPr>
-      </w:pPr>
       <w:r>
         <w:rPr>
           <w:rFonts w:hint="eastAsia"/>
@@ -3143,11 +2780,6 @@
       </w:r>
     </w:p>
     <w:p>
-      <w:pPr>
-        <w:rPr>
-          <w:rFonts w:hint="eastAsia"/>
-        </w:rPr>
-      </w:pPr>
       <w:r>
         <w:rPr>
           <w:rFonts w:hint="eastAsia"/>
@@ -3186,11 +2818,6 @@
       </w:r>
     </w:p>
     <w:p>
-      <w:pPr>
-        <w:rPr>
-          <w:rFonts w:hint="eastAsia"/>
-        </w:rPr>
-      </w:pPr>
       <w:r>
         <w:rPr>
           <w:rFonts w:hint="eastAsia"/>
@@ -3265,11 +2892,6 @@
       </w:r>
     </w:p>
     <w:p>
-      <w:pPr>
-        <w:rPr>
-          <w:rFonts w:hint="eastAsia"/>
-        </w:rPr>
-      </w:pPr>
       <w:r>
         <w:rPr>
           <w:rFonts w:hint="eastAsia"/>
@@ -3356,11 +2978,6 @@
       </w:r>
     </w:p>
     <w:p>
-      <w:pPr>
-        <w:rPr>
-          <w:rFonts w:hint="eastAsia"/>
-        </w:rPr>
-      </w:pPr>
       <w:r>
         <w:rPr>
           <w:rFonts w:hint="eastAsia"/>
@@ -3387,11 +3004,6 @@
       </w:r>
     </w:p>
     <w:p>
-      <w:pPr>
-        <w:rPr>
-          <w:rFonts w:hint="eastAsia"/>
-        </w:rPr>
-      </w:pPr>
       <w:r>
         <w:rPr>
           <w:rFonts w:hint="eastAsia"/>
@@ -3478,11 +3090,6 @@
       </w:r>
     </w:p>
     <w:p>
-      <w:pPr>
-        <w:rPr>
-          <w:rFonts w:hint="eastAsia"/>
-        </w:rPr>
-      </w:pPr>
       <w:r>
         <w:rPr>
           <w:rFonts w:hint="eastAsia"/>
@@ -3569,12 +3176,10 @@
       </w:r>
     </w:p>
     <w:p>
-      <w:pPr>
-        <w:rPr>
-          <w:rFonts w:hint="eastAsia"/>
-        </w:rPr>
-      </w:pPr>
-      <w:r>
+      <w:r>
+        <w:rPr>
+          <w:noProof/>
+        </w:rPr>
         <w:drawing>
           <wp:inline distT="0" distB="0" distL="0" distR="0">
             <wp:extent cx="5274310" cy="1534348"/>
@@ -3625,9 +3230,6 @@
     <w:p>
       <w:pPr>
         <w:pStyle w:val="3"/>
-        <w:rPr>
-          <w:rFonts w:hint="eastAsia"/>
-        </w:rPr>
       </w:pPr>
       <w:r>
         <w:rPr>
@@ -3636,19 +3238,8 @@
         <w:t>redirected(137)</w:t>
       </w:r>
     </w:p>
-    <w:p>
-      <w:pPr>
-        <w:rPr>
-          <w:rFonts w:hint="eastAsia"/>
-        </w:rPr>
-      </w:pPr>
-    </w:p>
-    <w:p>
-      <w:pPr>
-        <w:rPr>
-          <w:rFonts w:hint="eastAsia"/>
-        </w:rPr>
-      </w:pPr>
+    <w:p/>
+    <w:p>
       <w:r>
         <w:rPr>
           <w:noProof/>
@@ -3702,11 +3293,6 @@
       </w:r>
     </w:p>
     <w:p>
-      <w:pPr>
-        <w:rPr>
-          <w:rFonts w:hint="eastAsia"/>
-        </w:rPr>
-      </w:pPr>
       <w:r>
         <w:rPr>
           <w:rFonts w:hint="eastAsia"/>
@@ -3757,11 +3343,6 @@
       </w:r>
     </w:p>
     <w:p>
-      <w:pPr>
-        <w:rPr>
-          <w:rFonts w:hint="eastAsia"/>
-        </w:rPr>
-      </w:pPr>
       <w:r>
         <w:rPr>
           <w:rFonts w:hint="eastAsia"/>
@@ -3824,11 +3405,6 @@
       </w:r>
     </w:p>
     <w:p>
-      <w:pPr>
-        <w:rPr>
-          <w:rFonts w:hint="eastAsia"/>
-        </w:rPr>
-      </w:pPr>
       <w:r>
         <w:rPr>
           <w:rFonts w:hint="eastAsia"/>
@@ -3891,11 +3467,6 @@
       </w:r>
     </w:p>
     <w:p>
-      <w:pPr>
-        <w:rPr>
-          <w:rFonts w:hint="eastAsia"/>
-        </w:rPr>
-      </w:pPr>
       <w:r>
         <w:rPr>
           <w:rFonts w:hint="eastAsia"/>
@@ -3910,11 +3481,6 @@
       </w:r>
     </w:p>
     <w:p>
-      <w:pPr>
-        <w:rPr>
-          <w:rFonts w:hint="eastAsia"/>
-        </w:rPr>
-      </w:pPr>
       <w:r>
         <w:rPr>
           <w:rFonts w:hint="eastAsia"/>
@@ -3941,12 +3507,10 @@
       </w:r>
     </w:p>
     <w:p>
-      <w:pPr>
-        <w:rPr>
-          <w:rFonts w:hint="eastAsia"/>
-        </w:rPr>
-      </w:pPr>
-      <w:r>
+      <w:r>
+        <w:rPr>
+          <w:noProof/>
+        </w:rPr>
         <w:drawing>
           <wp:inline distT="0" distB="0" distL="0" distR="0">
             <wp:extent cx="2939544" cy="802761"/>
@@ -4651,32 +4215,20 @@
     </w:p>
     <w:p>
       <w:pPr>
-        <w:widowControl/>
-        <w:jc w:val="left"/>
-        <w:outlineLvl w:val="3"/>
-        <w:rPr>
-          <w:rFonts w:ascii="瀹嬩綋" w:eastAsia="瀹嬩綋" w:hAnsi="宋体" w:cs="宋体"/>
-          <w:b/>
-          <w:bCs/>
-          <w:color w:val="007AF4"/>
+        <w:rPr>
           <w:kern w:val="0"/>
-          <w:szCs w:val="21"/>
         </w:rPr>
       </w:pPr>
       <w:r>
         <w:rPr>
-          <w:rFonts w:ascii="瀹嬩綋" w:eastAsia="瀹嬩綋" w:hAnsi="宋体" w:cs="宋体" w:hint="eastAsia"/>
-          <w:b/>
-          <w:bCs/>
-          <w:noProof/>
-          <w:color w:val="007AF4"/>
+          <w:rFonts w:hint="eastAsia"/>
+          <w:noProof/>
           <w:kern w:val="0"/>
-          <w:szCs w:val="21"/>
         </w:rPr>
         <w:drawing>
           <wp:inline distT="0" distB="0" distL="0" distR="0">
-            <wp:extent cx="5274310" cy="829667"/>
-            <wp:effectExtent l="19050" t="0" r="2540" b="0"/>
+            <wp:extent cx="4216042" cy="663198"/>
+            <wp:effectExtent l="19050" t="0" r="0" b="0"/>
             <wp:docPr id="17" name="图片 17"/>
             <wp:cNvGraphicFramePr>
               <a:graphicFrameLocks xmlns:a="http://schemas.openxmlformats.org/drawingml/2006/main" noChangeAspect="1"/>
@@ -4700,7 +4252,7 @@
                   <pic:spPr bwMode="auto">
                     <a:xfrm>
                       <a:off x="0" y="0"/>
-                      <a:ext cx="5274310" cy="829667"/>
+                      <a:ext cx="4216228" cy="663227"/>
                     </a:xfrm>
                     <a:prstGeom prst="rect">
                       <a:avLst/>
@@ -4720,7 +4272,260 @@
         </w:drawing>
       </w:r>
     </w:p>
-    <w:p/>
+    <w:p>
+      <w:pPr>
+        <w:rPr>
+          <w:rFonts w:hint="eastAsia"/>
+        </w:rPr>
+      </w:pPr>
+    </w:p>
+    <w:p>
+      <w:pPr>
+        <w:rPr>
+          <w:rFonts w:hint="eastAsia"/>
+        </w:rPr>
+      </w:pPr>
+      <w:r>
+        <w:t>http://www.023wg.com/message/message/cd_feature_ipinip_message_format.html</w:t>
+      </w:r>
+    </w:p>
+    <w:p>
+      <w:pPr>
+        <w:widowControl/>
+        <w:spacing w:after="240"/>
+        <w:jc w:val="left"/>
+        <w:outlineLvl w:val="0"/>
+        <w:rPr>
+          <w:rFonts w:ascii="瀹嬩綋" w:eastAsia="瀹嬩綋" w:hAnsi="宋体" w:cs="宋体"/>
+          <w:b/>
+          <w:bCs/>
+          <w:color w:val="007AF4"/>
+          <w:kern w:val="36"/>
+          <w:sz w:val="28"/>
+          <w:szCs w:val="28"/>
+        </w:rPr>
+      </w:pPr>
+      <w:r>
+        <w:rPr>
+          <w:rFonts w:ascii="瀹嬩綋" w:eastAsia="瀹嬩綋" w:hAnsi="宋体" w:cs="宋体" w:hint="eastAsia"/>
+          <w:b/>
+          <w:bCs/>
+          <w:color w:val="007AF4"/>
+          <w:kern w:val="36"/>
+          <w:sz w:val="28"/>
+          <w:szCs w:val="28"/>
+        </w:rPr>
+        <w:t>IP in IP报文格式</w:t>
+      </w:r>
+    </w:p>
+    <w:p>
+      <w:pPr>
+        <w:pStyle w:val="2"/>
+        <w:rPr>
+          <w:rFonts w:hint="eastAsia"/>
+        </w:rPr>
+      </w:pPr>
+      <w:r>
+        <w:rPr>
+          <w:rFonts w:hint="eastAsia"/>
+        </w:rPr>
+        <w:t>报文格式</w:t>
+      </w:r>
+    </w:p>
+    <w:p>
+      <w:pPr>
+        <w:rPr>
+          <w:rFonts w:hint="eastAsia"/>
+        </w:rPr>
+      </w:pPr>
+      <w:r>
+        <w:rPr>
+          <w:noProof/>
+        </w:rPr>
+        <w:drawing>
+          <wp:inline distT="0" distB="0" distL="0" distR="0">
+            <wp:extent cx="2002599" cy="964466"/>
+            <wp:effectExtent l="19050" t="0" r="0" b="0"/>
+            <wp:docPr id="12" name="图片 7" descr="http://www.023wg.com/message/message/image/IPinIP-format.png"/>
+            <wp:cNvGraphicFramePr>
+              <a:graphicFrameLocks xmlns:a="http://schemas.openxmlformats.org/drawingml/2006/main" noChangeAspect="1"/>
+            </wp:cNvGraphicFramePr>
+            <a:graphic xmlns:a="http://schemas.openxmlformats.org/drawingml/2006/main">
+              <a:graphicData uri="http://schemas.openxmlformats.org/drawingml/2006/picture">
+                <pic:pic xmlns:pic="http://schemas.openxmlformats.org/drawingml/2006/picture">
+                  <pic:nvPicPr>
+                    <pic:cNvPr id="0" name="Picture 7" descr="http://www.023wg.com/message/message/image/IPinIP-format.png"/>
+                    <pic:cNvPicPr>
+                      <a:picLocks noChangeAspect="1" noChangeArrowheads="1"/>
+                    </pic:cNvPicPr>
+                  </pic:nvPicPr>
+                  <pic:blipFill>
+                    <a:blip r:embed="rId26"/>
+                    <a:srcRect/>
+                    <a:stretch>
+                      <a:fillRect/>
+                    </a:stretch>
+                  </pic:blipFill>
+                  <pic:spPr bwMode="auto">
+                    <a:xfrm>
+                      <a:off x="0" y="0"/>
+                      <a:ext cx="2004130" cy="965203"/>
+                    </a:xfrm>
+                    <a:prstGeom prst="rect">
+                      <a:avLst/>
+                    </a:prstGeom>
+                    <a:noFill/>
+                    <a:ln w="9525">
+                      <a:noFill/>
+                      <a:miter lim="800000"/>
+                      <a:headEnd/>
+                      <a:tailEnd/>
+                    </a:ln>
+                  </pic:spPr>
+                </pic:pic>
+              </a:graphicData>
+            </a:graphic>
+          </wp:inline>
+        </w:drawing>
+      </w:r>
+    </w:p>
+    <w:p>
+      <w:pPr>
+        <w:rPr>
+          <w:rFonts w:hint="eastAsia"/>
+        </w:rPr>
+      </w:pPr>
+      <w:r>
+        <w:rPr>
+          <w:rFonts w:hint="eastAsia"/>
+          <w:noProof/>
+        </w:rPr>
+        <w:drawing>
+          <wp:inline distT="0" distB="0" distL="0" distR="0">
+            <wp:extent cx="5274310" cy="1332300"/>
+            <wp:effectExtent l="19050" t="0" r="2540" b="0"/>
+            <wp:docPr id="13" name="图片 10"/>
+            <wp:cNvGraphicFramePr>
+              <a:graphicFrameLocks xmlns:a="http://schemas.openxmlformats.org/drawingml/2006/main" noChangeAspect="1"/>
+            </wp:cNvGraphicFramePr>
+            <a:graphic xmlns:a="http://schemas.openxmlformats.org/drawingml/2006/main">
+              <a:graphicData uri="http://schemas.openxmlformats.org/drawingml/2006/picture">
+                <pic:pic xmlns:pic="http://schemas.openxmlformats.org/drawingml/2006/picture">
+                  <pic:nvPicPr>
+                    <pic:cNvPr id="0" name="Picture 10"/>
+                    <pic:cNvPicPr>
+                      <a:picLocks noChangeAspect="1" noChangeArrowheads="1"/>
+                    </pic:cNvPicPr>
+                  </pic:nvPicPr>
+                  <pic:blipFill>
+                    <a:blip r:embed="rId27"/>
+                    <a:srcRect/>
+                    <a:stretch>
+                      <a:fillRect/>
+                    </a:stretch>
+                  </pic:blipFill>
+                  <pic:spPr bwMode="auto">
+                    <a:xfrm>
+                      <a:off x="0" y="0"/>
+                      <a:ext cx="5274310" cy="1332300"/>
+                    </a:xfrm>
+                    <a:prstGeom prst="rect">
+                      <a:avLst/>
+                    </a:prstGeom>
+                    <a:noFill/>
+                    <a:ln w="9525">
+                      <a:noFill/>
+                      <a:miter lim="800000"/>
+                      <a:headEnd/>
+                      <a:tailEnd/>
+                    </a:ln>
+                  </pic:spPr>
+                </pic:pic>
+              </a:graphicData>
+            </a:graphic>
+          </wp:inline>
+        </w:drawing>
+      </w:r>
+    </w:p>
+    <w:p>
+      <w:pPr>
+        <w:pStyle w:val="2"/>
+        <w:rPr>
+          <w:rFonts w:hint="eastAsia"/>
+        </w:rPr>
+      </w:pPr>
+      <w:r>
+        <w:rPr>
+          <w:rFonts w:hint="eastAsia"/>
+        </w:rPr>
+        <w:lastRenderedPageBreak/>
+        <w:t>报文示例</w:t>
+      </w:r>
+    </w:p>
+    <w:p>
+      <w:pPr>
+        <w:rPr>
+          <w:rFonts w:hint="eastAsia"/>
+        </w:rPr>
+      </w:pPr>
+      <w:r>
+        <w:rPr>
+          <w:noProof/>
+        </w:rPr>
+        <w:drawing>
+          <wp:inline distT="0" distB="0" distL="0" distR="0">
+            <wp:extent cx="3339894" cy="2441633"/>
+            <wp:effectExtent l="19050" t="0" r="0" b="0"/>
+            <wp:docPr id="14" name="图片 13" descr="http://www.023wg.com/message/message/image/IPinIP-example.png"/>
+            <wp:cNvGraphicFramePr>
+              <a:graphicFrameLocks xmlns:a="http://schemas.openxmlformats.org/drawingml/2006/main" noChangeAspect="1"/>
+            </wp:cNvGraphicFramePr>
+            <a:graphic xmlns:a="http://schemas.openxmlformats.org/drawingml/2006/main">
+              <a:graphicData uri="http://schemas.openxmlformats.org/drawingml/2006/picture">
+                <pic:pic xmlns:pic="http://schemas.openxmlformats.org/drawingml/2006/picture">
+                  <pic:nvPicPr>
+                    <pic:cNvPr id="0" name="Picture 13" descr="http://www.023wg.com/message/message/image/IPinIP-example.png"/>
+                    <pic:cNvPicPr>
+                      <a:picLocks noChangeAspect="1" noChangeArrowheads="1"/>
+                    </pic:cNvPicPr>
+                  </pic:nvPicPr>
+                  <pic:blipFill>
+                    <a:blip r:embed="rId28"/>
+                    <a:srcRect/>
+                    <a:stretch>
+                      <a:fillRect/>
+                    </a:stretch>
+                  </pic:blipFill>
+                  <pic:spPr bwMode="auto">
+                    <a:xfrm>
+                      <a:off x="0" y="0"/>
+                      <a:ext cx="3340180" cy="2441842"/>
+                    </a:xfrm>
+                    <a:prstGeom prst="rect">
+                      <a:avLst/>
+                    </a:prstGeom>
+                    <a:noFill/>
+                    <a:ln w="9525">
+                      <a:noFill/>
+                      <a:miter lim="800000"/>
+                      <a:headEnd/>
+                      <a:tailEnd/>
+                    </a:ln>
+                  </pic:spPr>
+                </pic:pic>
+              </a:graphicData>
+            </a:graphic>
+          </wp:inline>
+        </w:drawing>
+      </w:r>
+    </w:p>
+    <w:p>
+      <w:pPr>
+        <w:rPr>
+          <w:rFonts w:hint="eastAsia"/>
+        </w:rPr>
+      </w:pPr>
+    </w:p>
     <w:p/>
     <w:sectPr>
       <w:pgSz w:w="11906" w:h="16838"/>
@@ -4734,14 +4539,14 @@
 
 <file path=word/endnotes.xml><?xml version="1.0" encoding="utf-8"?>
 <w:endnotes xmlns:ve="http://schemas.openxmlformats.org/markup-compatibility/2006" xmlns:o="urn:schemas-microsoft-com:office:office" xmlns:r="http://schemas.openxmlformats.org/officeDocument/2006/relationships" xmlns:m="http://schemas.openxmlformats.org/officeDocument/2006/math" xmlns:v="urn:schemas-microsoft-com:vml" xmlns:wp="http://schemas.openxmlformats.org/drawingml/2006/wordprocessingDrawing" xmlns:w10="urn:schemas-microsoft-com:office:word" xmlns:w="http://schemas.openxmlformats.org/wordprocessingml/2006/main" xmlns:wne="http://schemas.microsoft.com/office/word/2006/wordml">
-  <w:endnote w:type="separator" w:id="-1">
+  <w:endnote w:type="separator" w:id="0">
     <w:p>
       <w:r>
         <w:separator/>
       </w:r>
     </w:p>
   </w:endnote>
-  <w:endnote w:type="continuationSeparator" w:id="0">
+  <w:endnote w:type="continuationSeparator" w:id="1">
     <w:p>
       <w:r>
         <w:continuationSeparator/>
@@ -4753,14 +4558,14 @@
 
 <file path=word/footnotes.xml><?xml version="1.0" encoding="utf-8"?>
 <w:footnotes xmlns:ve="http://schemas.openxmlformats.org/markup-compatibility/2006" xmlns:o="urn:schemas-microsoft-com:office:office" xmlns:r="http://schemas.openxmlformats.org/officeDocument/2006/relationships" xmlns:m="http://schemas.openxmlformats.org/officeDocument/2006/math" xmlns:v="urn:schemas-microsoft-com:vml" xmlns:wp="http://schemas.openxmlformats.org/drawingml/2006/wordprocessingDrawing" xmlns:w10="urn:schemas-microsoft-com:office:word" xmlns:w="http://schemas.openxmlformats.org/wordprocessingml/2006/main" xmlns:wne="http://schemas.microsoft.com/office/word/2006/wordml">
-  <w:footnote w:type="separator" w:id="-1">
+  <w:footnote w:type="separator" w:id="0">
     <w:p>
       <w:r>
         <w:separator/>
       </w:r>
     </w:p>
   </w:footnote>
-  <w:footnote w:type="continuationSeparator" w:id="0">
+  <w:footnote w:type="continuationSeparator" w:id="1">
     <w:p>
       <w:r>
         <w:continuationSeparator/>

</xml_diff>